<commit_message>
sprawozdanie uaktualnione w wyniki
</commit_message>
<xml_diff>
--- a/lab1/Sprawozdanie OSO_1.docx
+++ b/lab1/Sprawozdanie OSO_1.docx
@@ -97,12 +97,12 @@
           <wp:inline distB="114300" distT="114300" distL="114300" distR="114300">
             <wp:extent cx="5731200" cy="3225800"/>
             <wp:effectExtent b="0" l="0" r="0" t="0"/>
-            <wp:docPr id="1" name="image4.png"/>
+            <wp:docPr id="2" name="image5.png"/>
             <a:graphic>
               <a:graphicData uri="http://schemas.openxmlformats.org/drawingml/2006/picture">
                 <pic:pic>
                   <pic:nvPicPr>
-                    <pic:cNvPr id="0" name="image4.png"/>
+                    <pic:cNvPr id="0" name="image5.png"/>
                     <pic:cNvPicPr preferRelativeResize="0"/>
                   </pic:nvPicPr>
                   <pic:blipFill>
@@ -322,12 +322,12 @@
           <wp:inline distB="114300" distT="114300" distL="114300" distR="114300">
             <wp:extent cx="2038350" cy="381000"/>
             <wp:effectExtent b="0" l="0" r="0" t="0"/>
-            <wp:docPr id="4" name="image1.png"/>
+            <wp:docPr id="4" name="image3.png"/>
             <a:graphic>
               <a:graphicData uri="http://schemas.openxmlformats.org/drawingml/2006/picture">
                 <pic:pic>
                   <pic:nvPicPr>
-                    <pic:cNvPr id="0" name="image1.png"/>
+                    <pic:cNvPr id="0" name="image3.png"/>
                     <pic:cNvPicPr preferRelativeResize="0"/>
                   </pic:nvPicPr>
                   <pic:blipFill>
@@ -693,14 +693,14 @@
         <w:rPr/>
         <w:drawing>
           <wp:inline distB="114300" distT="114300" distL="114300" distR="114300">
-            <wp:extent cx="2324100" cy="1876425"/>
+            <wp:extent cx="2124075" cy="1714500"/>
             <wp:effectExtent b="0" l="0" r="0" t="0"/>
-            <wp:docPr id="2" name="image3.png"/>
+            <wp:docPr id="1" name="image4.png"/>
             <a:graphic>
               <a:graphicData uri="http://schemas.openxmlformats.org/drawingml/2006/picture">
                 <pic:pic>
                   <pic:nvPicPr>
-                    <pic:cNvPr id="0" name="image3.png"/>
+                    <pic:cNvPr id="0" name="image4.png"/>
                     <pic:cNvPicPr preferRelativeResize="0"/>
                   </pic:nvPicPr>
                   <pic:blipFill>
@@ -713,7 +713,7 @@
                   <pic:spPr>
                     <a:xfrm>
                       <a:off x="0" y="0"/>
-                      <a:ext cx="2324100" cy="1876425"/>
+                      <a:ext cx="2124075" cy="1714500"/>
                     </a:xfrm>
                     <a:prstGeom prst="rect"/>
                     <a:ln/>
@@ -862,66 +862,89 @@
         <w:rPr>
           <w:rtl w:val="0"/>
         </w:rPr>
-        <w:t xml:space="preserve">echo " Top 20 zaatakowanych użytkowników "</w:t>
-      </w:r>
-    </w:p>
-    <w:p>
-      <w:pPr>
-        <w:jc w:val="left"/>
-        <w:rPr/>
-      </w:pPr>
-      <w:r>
-        <w:rPr>
-          <w:rtl w:val="0"/>
-        </w:rPr>
-        <w:t xml:space="preserve">grep "login authenticator failed'' final.log | awk ' $13 ~ /(set_id=)/ { print substr ($13, 9, length($13) ) }' | sort &gt; top20user.txt</w:t>
-      </w:r>
-    </w:p>
-    <w:p>
-      <w:pPr>
-        <w:jc w:val="left"/>
-        <w:rPr/>
-      </w:pPr>
-      <w:r>
-        <w:rPr>
-          <w:rtl w:val="0"/>
-        </w:rPr>
-        <w:t xml:space="preserve">grep "login authenticator failed'' final.log | awk ' $14 ~ /(set_id=)/ { print substr ($14, 9, length($14) ) }' | sort &gt;&gt; top20user.txt</w:t>
-      </w:r>
-    </w:p>
-    <w:p>
-      <w:pPr>
-        <w:jc w:val="left"/>
-        <w:rPr/>
-      </w:pPr>
-      <w:r>
-        <w:rPr>
-          <w:rtl w:val="0"/>
-        </w:rPr>
-        <w:t xml:space="preserve">uniq -c top20user.txt | sort -rn | cut -d '@' -f 1 | sed -r 's/[)+]//g' | head -20</w:t>
-      </w:r>
-    </w:p>
-    <w:p>
-      <w:pPr>
-        <w:jc w:val="left"/>
-        <w:rPr/>
-      </w:pPr>
-      <w:r>
-        <w:rPr>
-          <w:rtl w:val="0"/>
-        </w:rPr>
-      </w:r>
-    </w:p>
-    <w:p>
-      <w:pPr>
-        <w:jc w:val="left"/>
-        <w:rPr/>
-      </w:pPr>
-      <w:r>
-        <w:rPr>
-          <w:rtl w:val="0"/>
-        </w:rPr>
-        <w:t xml:space="preserve">Wyszukuje nieudane logowania, znajduje w kolumnie 13 lub 14 nazwę użytkownika na którego padła próba logowania, zapisuje do pliku. W pliku usuwa duplikaty, i od razu liczy, a następnie znów dzieli na dwie części oddzielone znakiem “@” i poleceniem </w:t>
+        <w:t xml:space="preserve">echo " Top 20 hackowanych uzytkowników "</w:t>
+      </w:r>
+    </w:p>
+    <w:p>
+      <w:pPr>
+        <w:jc w:val="left"/>
+        <w:rPr/>
+      </w:pPr>
+      <w:r>
+        <w:rPr>
+          <w:rtl w:val="0"/>
+        </w:rPr>
+        <w:t xml:space="preserve">grep "login authenticator failed" final.log | awk ' $13 ~ /(set_id=)/ { print substr ($13, 9, length($13) ) }' | sort &gt; top20user.txt</w:t>
+      </w:r>
+    </w:p>
+    <w:p>
+      <w:pPr>
+        <w:jc w:val="left"/>
+        <w:rPr/>
+      </w:pPr>
+      <w:r>
+        <w:rPr>
+          <w:rtl w:val="0"/>
+        </w:rPr>
+        <w:t xml:space="preserve">grep "login authenticator failed" final.log | awk ' $14 ~ /(set_id=)/ { print substr ($14, 9, length($14) ) }' | sort &gt;&gt; top20user.txt</w:t>
+      </w:r>
+    </w:p>
+    <w:p>
+      <w:pPr>
+        <w:jc w:val="left"/>
+        <w:rPr/>
+      </w:pPr>
+      <w:r>
+        <w:rPr>
+          <w:rtl w:val="0"/>
+        </w:rPr>
+        <w:t xml:space="preserve">sort top20user.txt | cut -d '@' -f 1 | sed -r 's/[)+]//g' &gt; transformed.txt</w:t>
+      </w:r>
+    </w:p>
+    <w:p>
+      <w:pPr>
+        <w:jc w:val="left"/>
+        <w:rPr/>
+      </w:pPr>
+      <w:r>
+        <w:rPr>
+          <w:rtl w:val="0"/>
+        </w:rPr>
+        <w:t xml:space="preserve">uniq -c transformed.txt | sort -rn | head -20</w:t>
+      </w:r>
+    </w:p>
+    <w:p>
+      <w:pPr>
+        <w:jc w:val="left"/>
+        <w:rPr/>
+      </w:pPr>
+      <w:r>
+        <w:rPr>
+          <w:rtl w:val="0"/>
+        </w:rPr>
+      </w:r>
+    </w:p>
+    <w:p>
+      <w:pPr>
+        <w:jc w:val="left"/>
+        <w:rPr/>
+      </w:pPr>
+      <w:r>
+        <w:rPr>
+          <w:rtl w:val="0"/>
+        </w:rPr>
+      </w:r>
+    </w:p>
+    <w:p>
+      <w:pPr>
+        <w:jc w:val="left"/>
+        <w:rPr/>
+      </w:pPr>
+      <w:r>
+        <w:rPr>
+          <w:rtl w:val="0"/>
+        </w:rPr>
+        <w:t xml:space="preserve">Wyszukuje nieudane logowania, znajduje w kolumnie 13 lub 14 nazwę użytkownika na którego padła próba logowania, zapisuje do pliku. W pliku przetwarza nazwę użytkownika do odpowiedniego formatu, dzieli na dwie części oddzielone znakiem “@” i poleceniem </w:t>
       </w:r>
       <w:r>
         <w:rPr>
@@ -934,7 +957,7 @@
         <w:rPr>
           <w:rtl w:val="0"/>
         </w:rPr>
-        <w:t xml:space="preserve"> usuwam ostatni znak “)” jeżeli występuje. Wypisuje 20</w:t>
+        <w:t xml:space="preserve"> usuwam ostatni znak “)” jeżeli występuje. .Następnie liczy i wypisuje 20 najczęściej występujących</w:t>
       </w:r>
     </w:p>
     <w:p>
@@ -946,14 +969,14 @@
         <w:rPr/>
         <w:drawing>
           <wp:inline distB="114300" distT="114300" distL="114300" distR="114300">
-            <wp:extent cx="3038475" cy="3590925"/>
+            <wp:extent cx="2533650" cy="3238500"/>
             <wp:effectExtent b="0" l="0" r="0" t="0"/>
-            <wp:docPr id="3" name="image2.png"/>
+            <wp:docPr id="3" name="image1.png"/>
             <a:graphic>
               <a:graphicData uri="http://schemas.openxmlformats.org/drawingml/2006/picture">
                 <pic:pic>
                   <pic:nvPicPr>
-                    <pic:cNvPr id="0" name="image2.png"/>
+                    <pic:cNvPr id="0" name="image1.png"/>
                     <pic:cNvPicPr preferRelativeResize="0"/>
                   </pic:nvPicPr>
                   <pic:blipFill>
@@ -966,7 +989,7 @@
                   <pic:spPr>
                     <a:xfrm>
                       <a:off x="0" y="0"/>
-                      <a:ext cx="3038475" cy="3590925"/>
+                      <a:ext cx="2533650" cy="3238500"/>
                     </a:xfrm>
                     <a:prstGeom prst="rect"/>
                     <a:ln/>
@@ -977,6 +1000,3579 @@
           </wp:inline>
         </w:drawing>
       </w:r>
+      <w:r>
+        <w:rPr>
+          <w:rtl w:val="0"/>
+        </w:rPr>
+      </w:r>
+    </w:p>
+    <w:p>
+      <w:pPr>
+        <w:jc w:val="left"/>
+        <w:rPr/>
+      </w:pPr>
+      <w:r>
+        <w:rPr>
+          <w:b w:val="1"/>
+          <w:rtl w:val="0"/>
+        </w:rPr>
+        <w:t xml:space="preserve">Wnioski</w:t>
+      </w:r>
+      <w:r>
+        <w:rPr>
+          <w:rtl w:val="0"/>
+        </w:rPr>
+      </w:r>
+    </w:p>
+    <w:p>
+      <w:pPr>
+        <w:jc w:val="left"/>
+        <w:rPr/>
+      </w:pPr>
+      <w:r>
+        <w:rPr>
+          <w:rtl w:val="0"/>
+        </w:rPr>
+        <w:t xml:space="preserve">Użytkownik 81 musi posiadać dobre zabezpieczenia, że potrzeba było tyle prób włamania się, albo ma dobre zabezpieczenia przed włamaniem. Może też byc administratorem, i jego konto jest ściśle pożądane przez atakującego. Wnioskuje to po tym, że był średnio 7 razy częściej atakowany niż drugie konto po nim</w:t>
+      </w:r>
+    </w:p>
+    <w:p>
+      <w:pPr>
+        <w:jc w:val="left"/>
+        <w:rPr/>
+      </w:pPr>
+      <w:r>
+        <w:rPr>
+          <w:rtl w:val="0"/>
+        </w:rPr>
+      </w:r>
+    </w:p>
+    <w:p>
+      <w:pPr>
+        <w:jc w:val="left"/>
+        <w:rPr/>
+      </w:pPr>
+      <w:r>
+        <w:rPr>
+          <w:rtl w:val="0"/>
+        </w:rPr>
+      </w:r>
+    </w:p>
+    <w:p>
+      <w:pPr>
+        <w:jc w:val="center"/>
+        <w:rPr/>
+      </w:pPr>
+      <w:r>
+        <w:rPr>
+          <w:rtl w:val="0"/>
+        </w:rPr>
+      </w:r>
+    </w:p>
+    <w:p>
+      <w:pPr>
+        <w:jc w:val="left"/>
+        <w:rPr/>
+      </w:pPr>
+      <w:r>
+        <w:rPr>
+          <w:rtl w:val="0"/>
+        </w:rPr>
+        <w:t xml:space="preserve">W skrypcie występuje taki fragment</w:t>
+      </w:r>
+    </w:p>
+    <w:p>
+      <w:pPr>
+        <w:jc w:val="center"/>
+        <w:rPr/>
+      </w:pPr>
+      <w:r>
+        <w:rPr/>
+        <w:drawing>
+          <wp:inline distB="114300" distT="114300" distL="114300" distR="114300">
+            <wp:extent cx="2447925" cy="1390650"/>
+            <wp:effectExtent b="0" l="0" r="0" t="0"/>
+            <wp:docPr id="5" name="image2.png"/>
+            <a:graphic>
+              <a:graphicData uri="http://schemas.openxmlformats.org/drawingml/2006/picture">
+                <pic:pic>
+                  <pic:nvPicPr>
+                    <pic:cNvPr id="0" name="image2.png"/>
+                    <pic:cNvPicPr preferRelativeResize="0"/>
+                  </pic:nvPicPr>
+                  <pic:blipFill>
+                    <a:blip r:embed="rId10"/>
+                    <a:srcRect b="0" l="0" r="0" t="0"/>
+                    <a:stretch>
+                      <a:fillRect/>
+                    </a:stretch>
+                  </pic:blipFill>
+                  <pic:spPr>
+                    <a:xfrm>
+                      <a:off x="0" y="0"/>
+                      <a:ext cx="2447925" cy="1390650"/>
+                    </a:xfrm>
+                    <a:prstGeom prst="rect"/>
+                    <a:ln/>
+                  </pic:spPr>
+                </pic:pic>
+              </a:graphicData>
+            </a:graphic>
+          </wp:inline>
+        </w:drawing>
+      </w:r>
+      <w:r>
+        <w:rPr>
+          <w:rtl w:val="0"/>
+        </w:rPr>
+      </w:r>
+    </w:p>
+    <w:p>
+      <w:pPr>
+        <w:rPr/>
+      </w:pPr>
+      <w:r>
+        <w:rPr>
+          <w:rtl w:val="0"/>
+        </w:rPr>
+        <w:t xml:space="preserve">Jest on odpowiedzialny za to by usunąć pliki, aby dane które będę do nich zapisywać nie dopisały się i nie powtarzały już zapisane w nim wcześniej jakiekolwiek dane.</w:t>
+      </w:r>
+    </w:p>
+    <w:p>
+      <w:pPr>
+        <w:rPr/>
+      </w:pPr>
+      <w:r>
+        <w:rPr>
+          <w:rtl w:val="0"/>
+        </w:rPr>
+      </w:r>
+    </w:p>
+    <w:p>
+      <w:pPr>
+        <w:rPr/>
+      </w:pPr>
+      <w:r>
+        <w:rPr>
+          <w:rtl w:val="0"/>
+        </w:rPr>
+      </w:r>
+    </w:p>
+    <w:p>
+      <w:pPr>
+        <w:rPr/>
+      </w:pPr>
+      <w:r>
+        <w:rPr>
+          <w:rtl w:val="0"/>
+        </w:rPr>
+        <w:t xml:space="preserve">Wynik skryptu:</w:t>
+      </w:r>
+    </w:p>
+    <w:p>
+      <w:pPr>
+        <w:rPr/>
+      </w:pPr>
+      <w:r>
+        <w:rPr>
+          <w:rtl w:val="0"/>
+        </w:rPr>
+      </w:r>
+    </w:p>
+    <w:p>
+      <w:pPr>
+        <w:rPr>
+          <w:rFonts w:ascii="Times New Roman" w:cs="Times New Roman" w:eastAsia="Times New Roman" w:hAnsi="Times New Roman"/>
+          <w:sz w:val="20"/>
+          <w:szCs w:val="20"/>
+        </w:rPr>
+      </w:pPr>
+      <w:r>
+        <w:rPr>
+          <w:rFonts w:ascii="Times New Roman" w:cs="Times New Roman" w:eastAsia="Times New Roman" w:hAnsi="Times New Roman"/>
+          <w:sz w:val="20"/>
+          <w:szCs w:val="20"/>
+          <w:rtl w:val="0"/>
+        </w:rPr>
+        <w:t xml:space="preserve"> Nieudane Logowania: </w:t>
+      </w:r>
+    </w:p>
+    <w:p>
+      <w:pPr>
+        <w:rPr>
+          <w:rFonts w:ascii="Times New Roman" w:cs="Times New Roman" w:eastAsia="Times New Roman" w:hAnsi="Times New Roman"/>
+          <w:sz w:val="20"/>
+          <w:szCs w:val="20"/>
+        </w:rPr>
+      </w:pPr>
+      <w:r>
+        <w:rPr>
+          <w:rFonts w:ascii="Times New Roman" w:cs="Times New Roman" w:eastAsia="Times New Roman" w:hAnsi="Times New Roman"/>
+          <w:sz w:val="20"/>
+          <w:szCs w:val="20"/>
+          <w:rtl w:val="0"/>
+        </w:rPr>
+        <w:t xml:space="preserve">234</w:t>
+      </w:r>
+    </w:p>
+    <w:p>
+      <w:pPr>
+        <w:rPr>
+          <w:rFonts w:ascii="Times New Roman" w:cs="Times New Roman" w:eastAsia="Times New Roman" w:hAnsi="Times New Roman"/>
+          <w:sz w:val="20"/>
+          <w:szCs w:val="20"/>
+        </w:rPr>
+      </w:pPr>
+      <w:r>
+        <w:rPr>
+          <w:rFonts w:ascii="Times New Roman" w:cs="Times New Roman" w:eastAsia="Times New Roman" w:hAnsi="Times New Roman"/>
+          <w:sz w:val="20"/>
+          <w:szCs w:val="20"/>
+          <w:rtl w:val="0"/>
+        </w:rPr>
+        <w:t xml:space="preserve"> Lista adresów na które wykonano nieudane logowania </w:t>
+      </w:r>
+    </w:p>
+    <w:p>
+      <w:pPr>
+        <w:rPr>
+          <w:rFonts w:ascii="Times New Roman" w:cs="Times New Roman" w:eastAsia="Times New Roman" w:hAnsi="Times New Roman"/>
+          <w:sz w:val="20"/>
+          <w:szCs w:val="20"/>
+        </w:rPr>
+      </w:pPr>
+      <w:r>
+        <w:rPr>
+          <w:rFonts w:ascii="Times New Roman" w:cs="Times New Roman" w:eastAsia="Times New Roman" w:hAnsi="Times New Roman"/>
+          <w:sz w:val="20"/>
+          <w:szCs w:val="20"/>
+          <w:rtl w:val="0"/>
+        </w:rPr>
+        <w:t xml:space="preserve">10.0.0.142</w:t>
+      </w:r>
+    </w:p>
+    <w:p>
+      <w:pPr>
+        <w:rPr>
+          <w:rFonts w:ascii="Times New Roman" w:cs="Times New Roman" w:eastAsia="Times New Roman" w:hAnsi="Times New Roman"/>
+          <w:sz w:val="20"/>
+          <w:szCs w:val="20"/>
+        </w:rPr>
+      </w:pPr>
+      <w:r>
+        <w:rPr>
+          <w:rFonts w:ascii="Times New Roman" w:cs="Times New Roman" w:eastAsia="Times New Roman" w:hAnsi="Times New Roman"/>
+          <w:sz w:val="20"/>
+          <w:szCs w:val="20"/>
+          <w:rtl w:val="0"/>
+        </w:rPr>
+        <w:t xml:space="preserve">103.57.195.147</w:t>
+      </w:r>
+    </w:p>
+    <w:p>
+      <w:pPr>
+        <w:rPr>
+          <w:rFonts w:ascii="Times New Roman" w:cs="Times New Roman" w:eastAsia="Times New Roman" w:hAnsi="Times New Roman"/>
+          <w:sz w:val="20"/>
+          <w:szCs w:val="20"/>
+        </w:rPr>
+      </w:pPr>
+      <w:r>
+        <w:rPr>
+          <w:rFonts w:ascii="Times New Roman" w:cs="Times New Roman" w:eastAsia="Times New Roman" w:hAnsi="Times New Roman"/>
+          <w:sz w:val="20"/>
+          <w:szCs w:val="20"/>
+          <w:rtl w:val="0"/>
+        </w:rPr>
+        <w:t xml:space="preserve">109.120.250.112</w:t>
+      </w:r>
+    </w:p>
+    <w:p>
+      <w:pPr>
+        <w:rPr>
+          <w:rFonts w:ascii="Times New Roman" w:cs="Times New Roman" w:eastAsia="Times New Roman" w:hAnsi="Times New Roman"/>
+          <w:sz w:val="20"/>
+          <w:szCs w:val="20"/>
+        </w:rPr>
+      </w:pPr>
+      <w:r>
+        <w:rPr>
+          <w:rFonts w:ascii="Times New Roman" w:cs="Times New Roman" w:eastAsia="Times New Roman" w:hAnsi="Times New Roman"/>
+          <w:sz w:val="20"/>
+          <w:szCs w:val="20"/>
+          <w:rtl w:val="0"/>
+        </w:rPr>
+        <w:t xml:space="preserve">110.78.158.52</w:t>
+      </w:r>
+    </w:p>
+    <w:p>
+      <w:pPr>
+        <w:rPr>
+          <w:rFonts w:ascii="Times New Roman" w:cs="Times New Roman" w:eastAsia="Times New Roman" w:hAnsi="Times New Roman"/>
+          <w:sz w:val="20"/>
+          <w:szCs w:val="20"/>
+        </w:rPr>
+      </w:pPr>
+      <w:r>
+        <w:rPr>
+          <w:rFonts w:ascii="Times New Roman" w:cs="Times New Roman" w:eastAsia="Times New Roman" w:hAnsi="Times New Roman"/>
+          <w:sz w:val="20"/>
+          <w:szCs w:val="20"/>
+          <w:rtl w:val="0"/>
+        </w:rPr>
+        <w:t xml:space="preserve">113.161.59.18</w:t>
+      </w:r>
+    </w:p>
+    <w:p>
+      <w:pPr>
+        <w:rPr>
+          <w:rFonts w:ascii="Times New Roman" w:cs="Times New Roman" w:eastAsia="Times New Roman" w:hAnsi="Times New Roman"/>
+          <w:sz w:val="20"/>
+          <w:szCs w:val="20"/>
+        </w:rPr>
+      </w:pPr>
+      <w:r>
+        <w:rPr>
+          <w:rFonts w:ascii="Times New Roman" w:cs="Times New Roman" w:eastAsia="Times New Roman" w:hAnsi="Times New Roman"/>
+          <w:sz w:val="20"/>
+          <w:szCs w:val="20"/>
+          <w:rtl w:val="0"/>
+        </w:rPr>
+        <w:t xml:space="preserve">113.172.241.254</w:t>
+      </w:r>
+    </w:p>
+    <w:p>
+      <w:pPr>
+        <w:rPr>
+          <w:rFonts w:ascii="Times New Roman" w:cs="Times New Roman" w:eastAsia="Times New Roman" w:hAnsi="Times New Roman"/>
+          <w:sz w:val="20"/>
+          <w:szCs w:val="20"/>
+        </w:rPr>
+      </w:pPr>
+      <w:r>
+        <w:rPr>
+          <w:rFonts w:ascii="Times New Roman" w:cs="Times New Roman" w:eastAsia="Times New Roman" w:hAnsi="Times New Roman"/>
+          <w:sz w:val="20"/>
+          <w:szCs w:val="20"/>
+          <w:rtl w:val="0"/>
+        </w:rPr>
+        <w:t xml:space="preserve">123.21.16.79</w:t>
+      </w:r>
+    </w:p>
+    <w:p>
+      <w:pPr>
+        <w:rPr>
+          <w:rFonts w:ascii="Times New Roman" w:cs="Times New Roman" w:eastAsia="Times New Roman" w:hAnsi="Times New Roman"/>
+          <w:sz w:val="20"/>
+          <w:szCs w:val="20"/>
+        </w:rPr>
+      </w:pPr>
+      <w:r>
+        <w:rPr>
+          <w:rFonts w:ascii="Times New Roman" w:cs="Times New Roman" w:eastAsia="Times New Roman" w:hAnsi="Times New Roman"/>
+          <w:sz w:val="20"/>
+          <w:szCs w:val="20"/>
+          <w:rtl w:val="0"/>
+        </w:rPr>
+        <w:t xml:space="preserve">123.23.242.241</w:t>
+      </w:r>
+    </w:p>
+    <w:p>
+      <w:pPr>
+        <w:rPr>
+          <w:rFonts w:ascii="Times New Roman" w:cs="Times New Roman" w:eastAsia="Times New Roman" w:hAnsi="Times New Roman"/>
+          <w:sz w:val="20"/>
+          <w:szCs w:val="20"/>
+        </w:rPr>
+      </w:pPr>
+      <w:r>
+        <w:rPr>
+          <w:rFonts w:ascii="Times New Roman" w:cs="Times New Roman" w:eastAsia="Times New Roman" w:hAnsi="Times New Roman"/>
+          <w:sz w:val="20"/>
+          <w:szCs w:val="20"/>
+          <w:rtl w:val="0"/>
+        </w:rPr>
+        <w:t xml:space="preserve">123.24.73.237</w:t>
+      </w:r>
+    </w:p>
+    <w:p>
+      <w:pPr>
+        <w:rPr>
+          <w:rFonts w:ascii="Times New Roman" w:cs="Times New Roman" w:eastAsia="Times New Roman" w:hAnsi="Times New Roman"/>
+          <w:sz w:val="20"/>
+          <w:szCs w:val="20"/>
+        </w:rPr>
+      </w:pPr>
+      <w:r>
+        <w:rPr>
+          <w:rFonts w:ascii="Times New Roman" w:cs="Times New Roman" w:eastAsia="Times New Roman" w:hAnsi="Times New Roman"/>
+          <w:sz w:val="20"/>
+          <w:szCs w:val="20"/>
+          <w:rtl w:val="0"/>
+        </w:rPr>
+        <w:t xml:space="preserve">128.106.1.6</w:t>
+      </w:r>
+    </w:p>
+    <w:p>
+      <w:pPr>
+        <w:rPr>
+          <w:rFonts w:ascii="Times New Roman" w:cs="Times New Roman" w:eastAsia="Times New Roman" w:hAnsi="Times New Roman"/>
+          <w:sz w:val="20"/>
+          <w:szCs w:val="20"/>
+        </w:rPr>
+      </w:pPr>
+      <w:r>
+        <w:rPr>
+          <w:rFonts w:ascii="Times New Roman" w:cs="Times New Roman" w:eastAsia="Times New Roman" w:hAnsi="Times New Roman"/>
+          <w:sz w:val="20"/>
+          <w:szCs w:val="20"/>
+          <w:rtl w:val="0"/>
+        </w:rPr>
+        <w:t xml:space="preserve">14.161.19.175</w:t>
+      </w:r>
+    </w:p>
+    <w:p>
+      <w:pPr>
+        <w:rPr>
+          <w:rFonts w:ascii="Times New Roman" w:cs="Times New Roman" w:eastAsia="Times New Roman" w:hAnsi="Times New Roman"/>
+          <w:sz w:val="20"/>
+          <w:szCs w:val="20"/>
+        </w:rPr>
+      </w:pPr>
+      <w:r>
+        <w:rPr>
+          <w:rFonts w:ascii="Times New Roman" w:cs="Times New Roman" w:eastAsia="Times New Roman" w:hAnsi="Times New Roman"/>
+          <w:sz w:val="20"/>
+          <w:szCs w:val="20"/>
+          <w:rtl w:val="0"/>
+        </w:rPr>
+        <w:t xml:space="preserve">14.161.26.155</w:t>
+      </w:r>
+    </w:p>
+    <w:p>
+      <w:pPr>
+        <w:rPr>
+          <w:rFonts w:ascii="Times New Roman" w:cs="Times New Roman" w:eastAsia="Times New Roman" w:hAnsi="Times New Roman"/>
+          <w:sz w:val="20"/>
+          <w:szCs w:val="20"/>
+        </w:rPr>
+      </w:pPr>
+      <w:r>
+        <w:rPr>
+          <w:rFonts w:ascii="Times New Roman" w:cs="Times New Roman" w:eastAsia="Times New Roman" w:hAnsi="Times New Roman"/>
+          <w:sz w:val="20"/>
+          <w:szCs w:val="20"/>
+          <w:rtl w:val="0"/>
+        </w:rPr>
+        <w:t xml:space="preserve">14.164.252.186</w:t>
+      </w:r>
+    </w:p>
+    <w:p>
+      <w:pPr>
+        <w:rPr>
+          <w:rFonts w:ascii="Times New Roman" w:cs="Times New Roman" w:eastAsia="Times New Roman" w:hAnsi="Times New Roman"/>
+          <w:sz w:val="20"/>
+          <w:szCs w:val="20"/>
+        </w:rPr>
+      </w:pPr>
+      <w:r>
+        <w:rPr>
+          <w:rFonts w:ascii="Times New Roman" w:cs="Times New Roman" w:eastAsia="Times New Roman" w:hAnsi="Times New Roman"/>
+          <w:sz w:val="20"/>
+          <w:szCs w:val="20"/>
+          <w:rtl w:val="0"/>
+        </w:rPr>
+        <w:t xml:space="preserve">14.169.102.200</w:t>
+      </w:r>
+    </w:p>
+    <w:p>
+      <w:pPr>
+        <w:rPr>
+          <w:rFonts w:ascii="Times New Roman" w:cs="Times New Roman" w:eastAsia="Times New Roman" w:hAnsi="Times New Roman"/>
+          <w:sz w:val="20"/>
+          <w:szCs w:val="20"/>
+        </w:rPr>
+      </w:pPr>
+      <w:r>
+        <w:rPr>
+          <w:rFonts w:ascii="Times New Roman" w:cs="Times New Roman" w:eastAsia="Times New Roman" w:hAnsi="Times New Roman"/>
+          <w:sz w:val="20"/>
+          <w:szCs w:val="20"/>
+          <w:rtl w:val="0"/>
+        </w:rPr>
+        <w:t xml:space="preserve">14.169.196.18</w:t>
+      </w:r>
+    </w:p>
+    <w:p>
+      <w:pPr>
+        <w:rPr>
+          <w:rFonts w:ascii="Times New Roman" w:cs="Times New Roman" w:eastAsia="Times New Roman" w:hAnsi="Times New Roman"/>
+          <w:sz w:val="20"/>
+          <w:szCs w:val="20"/>
+        </w:rPr>
+      </w:pPr>
+      <w:r>
+        <w:rPr>
+          <w:rFonts w:ascii="Times New Roman" w:cs="Times New Roman" w:eastAsia="Times New Roman" w:hAnsi="Times New Roman"/>
+          <w:sz w:val="20"/>
+          <w:szCs w:val="20"/>
+          <w:rtl w:val="0"/>
+        </w:rPr>
+        <w:t xml:space="preserve">143.255.153.196</w:t>
+      </w:r>
+    </w:p>
+    <w:p>
+      <w:pPr>
+        <w:rPr>
+          <w:rFonts w:ascii="Times New Roman" w:cs="Times New Roman" w:eastAsia="Times New Roman" w:hAnsi="Times New Roman"/>
+          <w:sz w:val="20"/>
+          <w:szCs w:val="20"/>
+        </w:rPr>
+      </w:pPr>
+      <w:r>
+        <w:rPr>
+          <w:rFonts w:ascii="Times New Roman" w:cs="Times New Roman" w:eastAsia="Times New Roman" w:hAnsi="Times New Roman"/>
+          <w:sz w:val="20"/>
+          <w:szCs w:val="20"/>
+          <w:rtl w:val="0"/>
+        </w:rPr>
+        <w:t xml:space="preserve">156.213.104.212</w:t>
+      </w:r>
+    </w:p>
+    <w:p>
+      <w:pPr>
+        <w:rPr>
+          <w:rFonts w:ascii="Times New Roman" w:cs="Times New Roman" w:eastAsia="Times New Roman" w:hAnsi="Times New Roman"/>
+          <w:sz w:val="20"/>
+          <w:szCs w:val="20"/>
+        </w:rPr>
+      </w:pPr>
+      <w:r>
+        <w:rPr>
+          <w:rFonts w:ascii="Times New Roman" w:cs="Times New Roman" w:eastAsia="Times New Roman" w:hAnsi="Times New Roman"/>
+          <w:sz w:val="20"/>
+          <w:szCs w:val="20"/>
+          <w:rtl w:val="0"/>
+        </w:rPr>
+        <w:t xml:space="preserve">156.220.13.202</w:t>
+      </w:r>
+    </w:p>
+    <w:p>
+      <w:pPr>
+        <w:rPr>
+          <w:rFonts w:ascii="Times New Roman" w:cs="Times New Roman" w:eastAsia="Times New Roman" w:hAnsi="Times New Roman"/>
+          <w:sz w:val="20"/>
+          <w:szCs w:val="20"/>
+        </w:rPr>
+      </w:pPr>
+      <w:r>
+        <w:rPr>
+          <w:rFonts w:ascii="Times New Roman" w:cs="Times New Roman" w:eastAsia="Times New Roman" w:hAnsi="Times New Roman"/>
+          <w:sz w:val="20"/>
+          <w:szCs w:val="20"/>
+          <w:rtl w:val="0"/>
+        </w:rPr>
+        <w:t xml:space="preserve">170.246.152.24</w:t>
+      </w:r>
+    </w:p>
+    <w:p>
+      <w:pPr>
+        <w:rPr>
+          <w:rFonts w:ascii="Times New Roman" w:cs="Times New Roman" w:eastAsia="Times New Roman" w:hAnsi="Times New Roman"/>
+          <w:sz w:val="20"/>
+          <w:szCs w:val="20"/>
+        </w:rPr>
+      </w:pPr>
+      <w:r>
+        <w:rPr>
+          <w:rFonts w:ascii="Times New Roman" w:cs="Times New Roman" w:eastAsia="Times New Roman" w:hAnsi="Times New Roman"/>
+          <w:sz w:val="20"/>
+          <w:szCs w:val="20"/>
+          <w:rtl w:val="0"/>
+        </w:rPr>
+        <w:t xml:space="preserve">181.129.167.82</w:t>
+      </w:r>
+    </w:p>
+    <w:p>
+      <w:pPr>
+        <w:rPr>
+          <w:rFonts w:ascii="Times New Roman" w:cs="Times New Roman" w:eastAsia="Times New Roman" w:hAnsi="Times New Roman"/>
+          <w:sz w:val="20"/>
+          <w:szCs w:val="20"/>
+        </w:rPr>
+      </w:pPr>
+      <w:r>
+        <w:rPr>
+          <w:rFonts w:ascii="Times New Roman" w:cs="Times New Roman" w:eastAsia="Times New Roman" w:hAnsi="Times New Roman"/>
+          <w:sz w:val="20"/>
+          <w:szCs w:val="20"/>
+          <w:rtl w:val="0"/>
+        </w:rPr>
+        <w:t xml:space="preserve">185.144.28.111</w:t>
+      </w:r>
+    </w:p>
+    <w:p>
+      <w:pPr>
+        <w:rPr>
+          <w:rFonts w:ascii="Times New Roman" w:cs="Times New Roman" w:eastAsia="Times New Roman" w:hAnsi="Times New Roman"/>
+          <w:sz w:val="20"/>
+          <w:szCs w:val="20"/>
+        </w:rPr>
+      </w:pPr>
+      <w:r>
+        <w:rPr>
+          <w:rFonts w:ascii="Times New Roman" w:cs="Times New Roman" w:eastAsia="Times New Roman" w:hAnsi="Times New Roman"/>
+          <w:sz w:val="20"/>
+          <w:szCs w:val="20"/>
+          <w:rtl w:val="0"/>
+        </w:rPr>
+        <w:t xml:space="preserve">185.144.28.130</w:t>
+      </w:r>
+    </w:p>
+    <w:p>
+      <w:pPr>
+        <w:rPr>
+          <w:rFonts w:ascii="Times New Roman" w:cs="Times New Roman" w:eastAsia="Times New Roman" w:hAnsi="Times New Roman"/>
+          <w:sz w:val="20"/>
+          <w:szCs w:val="20"/>
+        </w:rPr>
+      </w:pPr>
+      <w:r>
+        <w:rPr>
+          <w:rFonts w:ascii="Times New Roman" w:cs="Times New Roman" w:eastAsia="Times New Roman" w:hAnsi="Times New Roman"/>
+          <w:sz w:val="20"/>
+          <w:szCs w:val="20"/>
+          <w:rtl w:val="0"/>
+        </w:rPr>
+        <w:t xml:space="preserve">185.144.28.241</w:t>
+      </w:r>
+    </w:p>
+    <w:p>
+      <w:pPr>
+        <w:rPr>
+          <w:rFonts w:ascii="Times New Roman" w:cs="Times New Roman" w:eastAsia="Times New Roman" w:hAnsi="Times New Roman"/>
+          <w:sz w:val="20"/>
+          <w:szCs w:val="20"/>
+        </w:rPr>
+      </w:pPr>
+      <w:r>
+        <w:rPr>
+          <w:rFonts w:ascii="Times New Roman" w:cs="Times New Roman" w:eastAsia="Times New Roman" w:hAnsi="Times New Roman"/>
+          <w:sz w:val="20"/>
+          <w:szCs w:val="20"/>
+          <w:rtl w:val="0"/>
+        </w:rPr>
+        <w:t xml:space="preserve">185.144.29.111</w:t>
+      </w:r>
+    </w:p>
+    <w:p>
+      <w:pPr>
+        <w:rPr>
+          <w:rFonts w:ascii="Times New Roman" w:cs="Times New Roman" w:eastAsia="Times New Roman" w:hAnsi="Times New Roman"/>
+          <w:sz w:val="20"/>
+          <w:szCs w:val="20"/>
+        </w:rPr>
+      </w:pPr>
+      <w:r>
+        <w:rPr>
+          <w:rFonts w:ascii="Times New Roman" w:cs="Times New Roman" w:eastAsia="Times New Roman" w:hAnsi="Times New Roman"/>
+          <w:sz w:val="20"/>
+          <w:szCs w:val="20"/>
+          <w:rtl w:val="0"/>
+        </w:rPr>
+        <w:t xml:space="preserve">185.144.29.178</w:t>
+      </w:r>
+    </w:p>
+    <w:p>
+      <w:pPr>
+        <w:rPr>
+          <w:rFonts w:ascii="Times New Roman" w:cs="Times New Roman" w:eastAsia="Times New Roman" w:hAnsi="Times New Roman"/>
+          <w:sz w:val="20"/>
+          <w:szCs w:val="20"/>
+        </w:rPr>
+      </w:pPr>
+      <w:r>
+        <w:rPr>
+          <w:rFonts w:ascii="Times New Roman" w:cs="Times New Roman" w:eastAsia="Times New Roman" w:hAnsi="Times New Roman"/>
+          <w:sz w:val="20"/>
+          <w:szCs w:val="20"/>
+          <w:rtl w:val="0"/>
+        </w:rPr>
+        <w:t xml:space="preserve">185.144.29.189</w:t>
+      </w:r>
+    </w:p>
+    <w:p>
+      <w:pPr>
+        <w:rPr>
+          <w:rFonts w:ascii="Times New Roman" w:cs="Times New Roman" w:eastAsia="Times New Roman" w:hAnsi="Times New Roman"/>
+          <w:sz w:val="20"/>
+          <w:szCs w:val="20"/>
+        </w:rPr>
+      </w:pPr>
+      <w:r>
+        <w:rPr>
+          <w:rFonts w:ascii="Times New Roman" w:cs="Times New Roman" w:eastAsia="Times New Roman" w:hAnsi="Times New Roman"/>
+          <w:sz w:val="20"/>
+          <w:szCs w:val="20"/>
+          <w:rtl w:val="0"/>
+        </w:rPr>
+        <w:t xml:space="preserve">185.144.29.219</w:t>
+      </w:r>
+    </w:p>
+    <w:p>
+      <w:pPr>
+        <w:rPr>
+          <w:rFonts w:ascii="Times New Roman" w:cs="Times New Roman" w:eastAsia="Times New Roman" w:hAnsi="Times New Roman"/>
+          <w:sz w:val="20"/>
+          <w:szCs w:val="20"/>
+        </w:rPr>
+      </w:pPr>
+      <w:r>
+        <w:rPr>
+          <w:rFonts w:ascii="Times New Roman" w:cs="Times New Roman" w:eastAsia="Times New Roman" w:hAnsi="Times New Roman"/>
+          <w:sz w:val="20"/>
+          <w:szCs w:val="20"/>
+          <w:rtl w:val="0"/>
+        </w:rPr>
+        <w:t xml:space="preserve">185.144.29.30</w:t>
+      </w:r>
+    </w:p>
+    <w:p>
+      <w:pPr>
+        <w:rPr>
+          <w:rFonts w:ascii="Times New Roman" w:cs="Times New Roman" w:eastAsia="Times New Roman" w:hAnsi="Times New Roman"/>
+          <w:sz w:val="20"/>
+          <w:szCs w:val="20"/>
+        </w:rPr>
+      </w:pPr>
+      <w:r>
+        <w:rPr>
+          <w:rFonts w:ascii="Times New Roman" w:cs="Times New Roman" w:eastAsia="Times New Roman" w:hAnsi="Times New Roman"/>
+          <w:sz w:val="20"/>
+          <w:szCs w:val="20"/>
+          <w:rtl w:val="0"/>
+        </w:rPr>
+        <w:t xml:space="preserve">185.144.30.39</w:t>
+      </w:r>
+    </w:p>
+    <w:p>
+      <w:pPr>
+        <w:rPr>
+          <w:rFonts w:ascii="Times New Roman" w:cs="Times New Roman" w:eastAsia="Times New Roman" w:hAnsi="Times New Roman"/>
+          <w:sz w:val="20"/>
+          <w:szCs w:val="20"/>
+        </w:rPr>
+      </w:pPr>
+      <w:r>
+        <w:rPr>
+          <w:rFonts w:ascii="Times New Roman" w:cs="Times New Roman" w:eastAsia="Times New Roman" w:hAnsi="Times New Roman"/>
+          <w:sz w:val="20"/>
+          <w:szCs w:val="20"/>
+          <w:rtl w:val="0"/>
+        </w:rPr>
+        <w:t xml:space="preserve">185.211.245.195</w:t>
+      </w:r>
+    </w:p>
+    <w:p>
+      <w:pPr>
+        <w:rPr>
+          <w:rFonts w:ascii="Times New Roman" w:cs="Times New Roman" w:eastAsia="Times New Roman" w:hAnsi="Times New Roman"/>
+          <w:sz w:val="20"/>
+          <w:szCs w:val="20"/>
+        </w:rPr>
+      </w:pPr>
+      <w:r>
+        <w:rPr>
+          <w:rFonts w:ascii="Times New Roman" w:cs="Times New Roman" w:eastAsia="Times New Roman" w:hAnsi="Times New Roman"/>
+          <w:sz w:val="20"/>
+          <w:szCs w:val="20"/>
+          <w:rtl w:val="0"/>
+        </w:rPr>
+        <w:t xml:space="preserve">185.222.209.201</w:t>
+      </w:r>
+    </w:p>
+    <w:p>
+      <w:pPr>
+        <w:rPr>
+          <w:rFonts w:ascii="Times New Roman" w:cs="Times New Roman" w:eastAsia="Times New Roman" w:hAnsi="Times New Roman"/>
+          <w:sz w:val="20"/>
+          <w:szCs w:val="20"/>
+        </w:rPr>
+      </w:pPr>
+      <w:r>
+        <w:rPr>
+          <w:rFonts w:ascii="Times New Roman" w:cs="Times New Roman" w:eastAsia="Times New Roman" w:hAnsi="Times New Roman"/>
+          <w:sz w:val="20"/>
+          <w:szCs w:val="20"/>
+          <w:rtl w:val="0"/>
+        </w:rPr>
+        <w:t xml:space="preserve">185.222.209.202</w:t>
+      </w:r>
+    </w:p>
+    <w:p>
+      <w:pPr>
+        <w:rPr>
+          <w:rFonts w:ascii="Times New Roman" w:cs="Times New Roman" w:eastAsia="Times New Roman" w:hAnsi="Times New Roman"/>
+          <w:sz w:val="20"/>
+          <w:szCs w:val="20"/>
+        </w:rPr>
+      </w:pPr>
+      <w:r>
+        <w:rPr>
+          <w:rFonts w:ascii="Times New Roman" w:cs="Times New Roman" w:eastAsia="Times New Roman" w:hAnsi="Times New Roman"/>
+          <w:sz w:val="20"/>
+          <w:szCs w:val="20"/>
+          <w:rtl w:val="0"/>
+        </w:rPr>
+        <w:t xml:space="preserve">185.222.209.78</w:t>
+      </w:r>
+    </w:p>
+    <w:p>
+      <w:pPr>
+        <w:rPr>
+          <w:rFonts w:ascii="Times New Roman" w:cs="Times New Roman" w:eastAsia="Times New Roman" w:hAnsi="Times New Roman"/>
+          <w:sz w:val="20"/>
+          <w:szCs w:val="20"/>
+        </w:rPr>
+      </w:pPr>
+      <w:r>
+        <w:rPr>
+          <w:rFonts w:ascii="Times New Roman" w:cs="Times New Roman" w:eastAsia="Times New Roman" w:hAnsi="Times New Roman"/>
+          <w:sz w:val="20"/>
+          <w:szCs w:val="20"/>
+          <w:rtl w:val="0"/>
+        </w:rPr>
+        <w:t xml:space="preserve">185.231.245.40</w:t>
+      </w:r>
+    </w:p>
+    <w:p>
+      <w:pPr>
+        <w:rPr>
+          <w:rFonts w:ascii="Times New Roman" w:cs="Times New Roman" w:eastAsia="Times New Roman" w:hAnsi="Times New Roman"/>
+          <w:sz w:val="20"/>
+          <w:szCs w:val="20"/>
+        </w:rPr>
+      </w:pPr>
+      <w:r>
+        <w:rPr>
+          <w:rFonts w:ascii="Times New Roman" w:cs="Times New Roman" w:eastAsia="Times New Roman" w:hAnsi="Times New Roman"/>
+          <w:sz w:val="20"/>
+          <w:szCs w:val="20"/>
+          <w:rtl w:val="0"/>
+        </w:rPr>
+        <w:t xml:space="preserve">185.231.245.41</w:t>
+      </w:r>
+    </w:p>
+    <w:p>
+      <w:pPr>
+        <w:rPr>
+          <w:rFonts w:ascii="Times New Roman" w:cs="Times New Roman" w:eastAsia="Times New Roman" w:hAnsi="Times New Roman"/>
+          <w:sz w:val="20"/>
+          <w:szCs w:val="20"/>
+        </w:rPr>
+      </w:pPr>
+      <w:r>
+        <w:rPr>
+          <w:rFonts w:ascii="Times New Roman" w:cs="Times New Roman" w:eastAsia="Times New Roman" w:hAnsi="Times New Roman"/>
+          <w:sz w:val="20"/>
+          <w:szCs w:val="20"/>
+          <w:rtl w:val="0"/>
+        </w:rPr>
+        <w:t xml:space="preserve">185.231.245.42</w:t>
+      </w:r>
+    </w:p>
+    <w:p>
+      <w:pPr>
+        <w:rPr>
+          <w:rFonts w:ascii="Times New Roman" w:cs="Times New Roman" w:eastAsia="Times New Roman" w:hAnsi="Times New Roman"/>
+          <w:sz w:val="20"/>
+          <w:szCs w:val="20"/>
+        </w:rPr>
+      </w:pPr>
+      <w:r>
+        <w:rPr>
+          <w:rFonts w:ascii="Times New Roman" w:cs="Times New Roman" w:eastAsia="Times New Roman" w:hAnsi="Times New Roman"/>
+          <w:sz w:val="20"/>
+          <w:szCs w:val="20"/>
+          <w:rtl w:val="0"/>
+        </w:rPr>
+        <w:t xml:space="preserve">185.231.245.43</w:t>
+      </w:r>
+    </w:p>
+    <w:p>
+      <w:pPr>
+        <w:rPr>
+          <w:rFonts w:ascii="Times New Roman" w:cs="Times New Roman" w:eastAsia="Times New Roman" w:hAnsi="Times New Roman"/>
+          <w:sz w:val="20"/>
+          <w:szCs w:val="20"/>
+        </w:rPr>
+      </w:pPr>
+      <w:r>
+        <w:rPr>
+          <w:rFonts w:ascii="Times New Roman" w:cs="Times New Roman" w:eastAsia="Times New Roman" w:hAnsi="Times New Roman"/>
+          <w:sz w:val="20"/>
+          <w:szCs w:val="20"/>
+          <w:rtl w:val="0"/>
+        </w:rPr>
+        <w:t xml:space="preserve">185.231.245.44</w:t>
+      </w:r>
+    </w:p>
+    <w:p>
+      <w:pPr>
+        <w:rPr>
+          <w:rFonts w:ascii="Times New Roman" w:cs="Times New Roman" w:eastAsia="Times New Roman" w:hAnsi="Times New Roman"/>
+          <w:sz w:val="20"/>
+          <w:szCs w:val="20"/>
+        </w:rPr>
+      </w:pPr>
+      <w:r>
+        <w:rPr>
+          <w:rFonts w:ascii="Times New Roman" w:cs="Times New Roman" w:eastAsia="Times New Roman" w:hAnsi="Times New Roman"/>
+          <w:sz w:val="20"/>
+          <w:szCs w:val="20"/>
+          <w:rtl w:val="0"/>
+        </w:rPr>
+        <w:t xml:space="preserve">185.231.245.45</w:t>
+      </w:r>
+    </w:p>
+    <w:p>
+      <w:pPr>
+        <w:rPr>
+          <w:rFonts w:ascii="Times New Roman" w:cs="Times New Roman" w:eastAsia="Times New Roman" w:hAnsi="Times New Roman"/>
+          <w:sz w:val="20"/>
+          <w:szCs w:val="20"/>
+        </w:rPr>
+      </w:pPr>
+      <w:r>
+        <w:rPr>
+          <w:rFonts w:ascii="Times New Roman" w:cs="Times New Roman" w:eastAsia="Times New Roman" w:hAnsi="Times New Roman"/>
+          <w:sz w:val="20"/>
+          <w:szCs w:val="20"/>
+          <w:rtl w:val="0"/>
+        </w:rPr>
+        <w:t xml:space="preserve">185.231.245.46</w:t>
+      </w:r>
+    </w:p>
+    <w:p>
+      <w:pPr>
+        <w:rPr>
+          <w:rFonts w:ascii="Times New Roman" w:cs="Times New Roman" w:eastAsia="Times New Roman" w:hAnsi="Times New Roman"/>
+          <w:sz w:val="20"/>
+          <w:szCs w:val="20"/>
+        </w:rPr>
+      </w:pPr>
+      <w:r>
+        <w:rPr>
+          <w:rFonts w:ascii="Times New Roman" w:cs="Times New Roman" w:eastAsia="Times New Roman" w:hAnsi="Times New Roman"/>
+          <w:sz w:val="20"/>
+          <w:szCs w:val="20"/>
+          <w:rtl w:val="0"/>
+        </w:rPr>
+        <w:t xml:space="preserve">185.231.245.48</w:t>
+      </w:r>
+    </w:p>
+    <w:p>
+      <w:pPr>
+        <w:rPr>
+          <w:rFonts w:ascii="Times New Roman" w:cs="Times New Roman" w:eastAsia="Times New Roman" w:hAnsi="Times New Roman"/>
+          <w:sz w:val="20"/>
+          <w:szCs w:val="20"/>
+        </w:rPr>
+      </w:pPr>
+      <w:r>
+        <w:rPr>
+          <w:rFonts w:ascii="Times New Roman" w:cs="Times New Roman" w:eastAsia="Times New Roman" w:hAnsi="Times New Roman"/>
+          <w:sz w:val="20"/>
+          <w:szCs w:val="20"/>
+          <w:rtl w:val="0"/>
+        </w:rPr>
+        <w:t xml:space="preserve">185.231.245.49</w:t>
+      </w:r>
+    </w:p>
+    <w:p>
+      <w:pPr>
+        <w:rPr>
+          <w:rFonts w:ascii="Times New Roman" w:cs="Times New Roman" w:eastAsia="Times New Roman" w:hAnsi="Times New Roman"/>
+          <w:sz w:val="20"/>
+          <w:szCs w:val="20"/>
+        </w:rPr>
+      </w:pPr>
+      <w:r>
+        <w:rPr>
+          <w:rFonts w:ascii="Times New Roman" w:cs="Times New Roman" w:eastAsia="Times New Roman" w:hAnsi="Times New Roman"/>
+          <w:sz w:val="20"/>
+          <w:szCs w:val="20"/>
+          <w:rtl w:val="0"/>
+        </w:rPr>
+        <w:t xml:space="preserve">185.231.245.50</w:t>
+      </w:r>
+    </w:p>
+    <w:p>
+      <w:pPr>
+        <w:rPr>
+          <w:rFonts w:ascii="Times New Roman" w:cs="Times New Roman" w:eastAsia="Times New Roman" w:hAnsi="Times New Roman"/>
+          <w:sz w:val="20"/>
+          <w:szCs w:val="20"/>
+        </w:rPr>
+      </w:pPr>
+      <w:r>
+        <w:rPr>
+          <w:rFonts w:ascii="Times New Roman" w:cs="Times New Roman" w:eastAsia="Times New Roman" w:hAnsi="Times New Roman"/>
+          <w:sz w:val="20"/>
+          <w:szCs w:val="20"/>
+          <w:rtl w:val="0"/>
+        </w:rPr>
+        <w:t xml:space="preserve">193.233.74.11</w:t>
+      </w:r>
+    </w:p>
+    <w:p>
+      <w:pPr>
+        <w:rPr>
+          <w:rFonts w:ascii="Times New Roman" w:cs="Times New Roman" w:eastAsia="Times New Roman" w:hAnsi="Times New Roman"/>
+          <w:sz w:val="20"/>
+          <w:szCs w:val="20"/>
+        </w:rPr>
+      </w:pPr>
+      <w:r>
+        <w:rPr>
+          <w:rFonts w:ascii="Times New Roman" w:cs="Times New Roman" w:eastAsia="Times New Roman" w:hAnsi="Times New Roman"/>
+          <w:sz w:val="20"/>
+          <w:szCs w:val="20"/>
+          <w:rtl w:val="0"/>
+        </w:rPr>
+        <w:t xml:space="preserve">193.233.74.12</w:t>
+      </w:r>
+    </w:p>
+    <w:p>
+      <w:pPr>
+        <w:rPr>
+          <w:rFonts w:ascii="Times New Roman" w:cs="Times New Roman" w:eastAsia="Times New Roman" w:hAnsi="Times New Roman"/>
+          <w:sz w:val="20"/>
+          <w:szCs w:val="20"/>
+        </w:rPr>
+      </w:pPr>
+      <w:r>
+        <w:rPr>
+          <w:rFonts w:ascii="Times New Roman" w:cs="Times New Roman" w:eastAsia="Times New Roman" w:hAnsi="Times New Roman"/>
+          <w:sz w:val="20"/>
+          <w:szCs w:val="20"/>
+          <w:rtl w:val="0"/>
+        </w:rPr>
+        <w:t xml:space="preserve">193.233.74.17</w:t>
+      </w:r>
+    </w:p>
+    <w:p>
+      <w:pPr>
+        <w:rPr>
+          <w:rFonts w:ascii="Times New Roman" w:cs="Times New Roman" w:eastAsia="Times New Roman" w:hAnsi="Times New Roman"/>
+          <w:sz w:val="20"/>
+          <w:szCs w:val="20"/>
+        </w:rPr>
+      </w:pPr>
+      <w:r>
+        <w:rPr>
+          <w:rFonts w:ascii="Times New Roman" w:cs="Times New Roman" w:eastAsia="Times New Roman" w:hAnsi="Times New Roman"/>
+          <w:sz w:val="20"/>
+          <w:szCs w:val="20"/>
+          <w:rtl w:val="0"/>
+        </w:rPr>
+        <w:t xml:space="preserve">197.44.171.25</w:t>
+      </w:r>
+    </w:p>
+    <w:p>
+      <w:pPr>
+        <w:rPr>
+          <w:rFonts w:ascii="Times New Roman" w:cs="Times New Roman" w:eastAsia="Times New Roman" w:hAnsi="Times New Roman"/>
+          <w:sz w:val="20"/>
+          <w:szCs w:val="20"/>
+        </w:rPr>
+      </w:pPr>
+      <w:r>
+        <w:rPr>
+          <w:rFonts w:ascii="Times New Roman" w:cs="Times New Roman" w:eastAsia="Times New Roman" w:hAnsi="Times New Roman"/>
+          <w:sz w:val="20"/>
+          <w:szCs w:val="20"/>
+          <w:rtl w:val="0"/>
+        </w:rPr>
+        <w:t xml:space="preserve">197.53.26.46</w:t>
+      </w:r>
+    </w:p>
+    <w:p>
+      <w:pPr>
+        <w:rPr>
+          <w:rFonts w:ascii="Times New Roman" w:cs="Times New Roman" w:eastAsia="Times New Roman" w:hAnsi="Times New Roman"/>
+          <w:sz w:val="20"/>
+          <w:szCs w:val="20"/>
+        </w:rPr>
+      </w:pPr>
+      <w:r>
+        <w:rPr>
+          <w:rFonts w:ascii="Times New Roman" w:cs="Times New Roman" w:eastAsia="Times New Roman" w:hAnsi="Times New Roman"/>
+          <w:sz w:val="20"/>
+          <w:szCs w:val="20"/>
+          <w:rtl w:val="0"/>
+        </w:rPr>
+        <w:t xml:space="preserve">202.137.155.157</w:t>
+      </w:r>
+    </w:p>
+    <w:p>
+      <w:pPr>
+        <w:rPr>
+          <w:rFonts w:ascii="Times New Roman" w:cs="Times New Roman" w:eastAsia="Times New Roman" w:hAnsi="Times New Roman"/>
+          <w:sz w:val="20"/>
+          <w:szCs w:val="20"/>
+        </w:rPr>
+      </w:pPr>
+      <w:r>
+        <w:rPr>
+          <w:rFonts w:ascii="Times New Roman" w:cs="Times New Roman" w:eastAsia="Times New Roman" w:hAnsi="Times New Roman"/>
+          <w:sz w:val="20"/>
+          <w:szCs w:val="20"/>
+          <w:rtl w:val="0"/>
+        </w:rPr>
+        <w:t xml:space="preserve">37.120.146.84</w:t>
+      </w:r>
+    </w:p>
+    <w:p>
+      <w:pPr>
+        <w:rPr>
+          <w:rFonts w:ascii="Times New Roman" w:cs="Times New Roman" w:eastAsia="Times New Roman" w:hAnsi="Times New Roman"/>
+          <w:sz w:val="20"/>
+          <w:szCs w:val="20"/>
+        </w:rPr>
+      </w:pPr>
+      <w:r>
+        <w:rPr>
+          <w:rFonts w:ascii="Times New Roman" w:cs="Times New Roman" w:eastAsia="Times New Roman" w:hAnsi="Times New Roman"/>
+          <w:sz w:val="20"/>
+          <w:szCs w:val="20"/>
+          <w:rtl w:val="0"/>
+        </w:rPr>
+        <w:t xml:space="preserve">45.119.80.41</w:t>
+      </w:r>
+    </w:p>
+    <w:p>
+      <w:pPr>
+        <w:rPr>
+          <w:rFonts w:ascii="Times New Roman" w:cs="Times New Roman" w:eastAsia="Times New Roman" w:hAnsi="Times New Roman"/>
+          <w:sz w:val="20"/>
+          <w:szCs w:val="20"/>
+        </w:rPr>
+      </w:pPr>
+      <w:r>
+        <w:rPr>
+          <w:rFonts w:ascii="Times New Roman" w:cs="Times New Roman" w:eastAsia="Times New Roman" w:hAnsi="Times New Roman"/>
+          <w:sz w:val="20"/>
+          <w:szCs w:val="20"/>
+          <w:rtl w:val="0"/>
+        </w:rPr>
+        <w:t xml:space="preserve">50.238.90.22</w:t>
+      </w:r>
+    </w:p>
+    <w:p>
+      <w:pPr>
+        <w:rPr>
+          <w:rFonts w:ascii="Times New Roman" w:cs="Times New Roman" w:eastAsia="Times New Roman" w:hAnsi="Times New Roman"/>
+          <w:sz w:val="20"/>
+          <w:szCs w:val="20"/>
+        </w:rPr>
+      </w:pPr>
+      <w:r>
+        <w:rPr>
+          <w:rFonts w:ascii="Times New Roman" w:cs="Times New Roman" w:eastAsia="Times New Roman" w:hAnsi="Times New Roman"/>
+          <w:sz w:val="20"/>
+          <w:szCs w:val="20"/>
+          <w:rtl w:val="0"/>
+        </w:rPr>
+        <w:t xml:space="preserve">62.50.131.54</w:t>
+      </w:r>
+    </w:p>
+    <w:p>
+      <w:pPr>
+        <w:rPr>
+          <w:rFonts w:ascii="Times New Roman" w:cs="Times New Roman" w:eastAsia="Times New Roman" w:hAnsi="Times New Roman"/>
+          <w:sz w:val="20"/>
+          <w:szCs w:val="20"/>
+        </w:rPr>
+      </w:pPr>
+      <w:r>
+        <w:rPr>
+          <w:rFonts w:ascii="Times New Roman" w:cs="Times New Roman" w:eastAsia="Times New Roman" w:hAnsi="Times New Roman"/>
+          <w:sz w:val="20"/>
+          <w:szCs w:val="20"/>
+          <w:rtl w:val="0"/>
+        </w:rPr>
+        <w:t xml:space="preserve">64.235.38.22</w:t>
+      </w:r>
+    </w:p>
+    <w:p>
+      <w:pPr>
+        <w:rPr>
+          <w:rFonts w:ascii="Times New Roman" w:cs="Times New Roman" w:eastAsia="Times New Roman" w:hAnsi="Times New Roman"/>
+          <w:sz w:val="20"/>
+          <w:szCs w:val="20"/>
+        </w:rPr>
+      </w:pPr>
+      <w:r>
+        <w:rPr>
+          <w:rFonts w:ascii="Times New Roman" w:cs="Times New Roman" w:eastAsia="Times New Roman" w:hAnsi="Times New Roman"/>
+          <w:sz w:val="20"/>
+          <w:szCs w:val="20"/>
+          <w:rtl w:val="0"/>
+        </w:rPr>
+        <w:t xml:space="preserve">80.82.65.187</w:t>
+      </w:r>
+    </w:p>
+    <w:p>
+      <w:pPr>
+        <w:rPr>
+          <w:rFonts w:ascii="Times New Roman" w:cs="Times New Roman" w:eastAsia="Times New Roman" w:hAnsi="Times New Roman"/>
+          <w:sz w:val="20"/>
+          <w:szCs w:val="20"/>
+        </w:rPr>
+      </w:pPr>
+      <w:r>
+        <w:rPr>
+          <w:rFonts w:ascii="Times New Roman" w:cs="Times New Roman" w:eastAsia="Times New Roman" w:hAnsi="Times New Roman"/>
+          <w:sz w:val="20"/>
+          <w:szCs w:val="20"/>
+          <w:rtl w:val="0"/>
+        </w:rPr>
+        <w:t xml:space="preserve">84.246.148.214</w:t>
+      </w:r>
+    </w:p>
+    <w:p>
+      <w:pPr>
+        <w:rPr>
+          <w:rFonts w:ascii="Times New Roman" w:cs="Times New Roman" w:eastAsia="Times New Roman" w:hAnsi="Times New Roman"/>
+          <w:sz w:val="20"/>
+          <w:szCs w:val="20"/>
+        </w:rPr>
+      </w:pPr>
+      <w:r>
+        <w:rPr>
+          <w:rFonts w:ascii="Times New Roman" w:cs="Times New Roman" w:eastAsia="Times New Roman" w:hAnsi="Times New Roman"/>
+          <w:sz w:val="20"/>
+          <w:szCs w:val="20"/>
+          <w:rtl w:val="0"/>
+        </w:rPr>
+        <w:t xml:space="preserve">88.205.135.211</w:t>
+      </w:r>
+    </w:p>
+    <w:p>
+      <w:pPr>
+        <w:rPr>
+          <w:rFonts w:ascii="Times New Roman" w:cs="Times New Roman" w:eastAsia="Times New Roman" w:hAnsi="Times New Roman"/>
+          <w:sz w:val="20"/>
+          <w:szCs w:val="20"/>
+        </w:rPr>
+      </w:pPr>
+      <w:r>
+        <w:rPr>
+          <w:rFonts w:ascii="Times New Roman" w:cs="Times New Roman" w:eastAsia="Times New Roman" w:hAnsi="Times New Roman"/>
+          <w:sz w:val="20"/>
+          <w:szCs w:val="20"/>
+          <w:rtl w:val="0"/>
+        </w:rPr>
+        <w:t xml:space="preserve">91.212.150.81</w:t>
+      </w:r>
+    </w:p>
+    <w:p>
+      <w:pPr>
+        <w:rPr>
+          <w:rFonts w:ascii="Times New Roman" w:cs="Times New Roman" w:eastAsia="Times New Roman" w:hAnsi="Times New Roman"/>
+          <w:sz w:val="20"/>
+          <w:szCs w:val="20"/>
+        </w:rPr>
+      </w:pPr>
+      <w:r>
+        <w:rPr>
+          <w:rFonts w:ascii="Times New Roman" w:cs="Times New Roman" w:eastAsia="Times New Roman" w:hAnsi="Times New Roman"/>
+          <w:sz w:val="20"/>
+          <w:szCs w:val="20"/>
+          <w:rtl w:val="0"/>
+        </w:rPr>
+        <w:t xml:space="preserve">92.246.76.92</w:t>
+      </w:r>
+    </w:p>
+    <w:p>
+      <w:pPr>
+        <w:rPr>
+          <w:rFonts w:ascii="Times New Roman" w:cs="Times New Roman" w:eastAsia="Times New Roman" w:hAnsi="Times New Roman"/>
+          <w:sz w:val="20"/>
+          <w:szCs w:val="20"/>
+        </w:rPr>
+      </w:pPr>
+      <w:r>
+        <w:rPr>
+          <w:rFonts w:ascii="Times New Roman" w:cs="Times New Roman" w:eastAsia="Times New Roman" w:hAnsi="Times New Roman"/>
+          <w:sz w:val="20"/>
+          <w:szCs w:val="20"/>
+          <w:rtl w:val="0"/>
+        </w:rPr>
+        <w:t xml:space="preserve">93.157.63.30</w:t>
+      </w:r>
+    </w:p>
+    <w:p>
+      <w:pPr>
+        <w:rPr>
+          <w:rFonts w:ascii="Times New Roman" w:cs="Times New Roman" w:eastAsia="Times New Roman" w:hAnsi="Times New Roman"/>
+          <w:sz w:val="20"/>
+          <w:szCs w:val="20"/>
+        </w:rPr>
+      </w:pPr>
+      <w:r>
+        <w:rPr>
+          <w:rFonts w:ascii="Times New Roman" w:cs="Times New Roman" w:eastAsia="Times New Roman" w:hAnsi="Times New Roman"/>
+          <w:sz w:val="20"/>
+          <w:szCs w:val="20"/>
+          <w:rtl w:val="0"/>
+        </w:rPr>
+        <w:t xml:space="preserve">93.157.63.6</w:t>
+      </w:r>
+    </w:p>
+    <w:p>
+      <w:pPr>
+        <w:rPr>
+          <w:rFonts w:ascii="Times New Roman" w:cs="Times New Roman" w:eastAsia="Times New Roman" w:hAnsi="Times New Roman"/>
+          <w:sz w:val="20"/>
+          <w:szCs w:val="20"/>
+        </w:rPr>
+      </w:pPr>
+      <w:r>
+        <w:rPr>
+          <w:rFonts w:ascii="Times New Roman" w:cs="Times New Roman" w:eastAsia="Times New Roman" w:hAnsi="Times New Roman"/>
+          <w:sz w:val="20"/>
+          <w:szCs w:val="20"/>
+          <w:rtl w:val="0"/>
+        </w:rPr>
+        <w:t xml:space="preserve">93.157.63.7</w:t>
+      </w:r>
+    </w:p>
+    <w:p>
+      <w:pPr>
+        <w:rPr>
+          <w:rFonts w:ascii="Times New Roman" w:cs="Times New Roman" w:eastAsia="Times New Roman" w:hAnsi="Times New Roman"/>
+          <w:sz w:val="20"/>
+          <w:szCs w:val="20"/>
+        </w:rPr>
+      </w:pPr>
+      <w:r>
+        <w:rPr>
+          <w:rFonts w:ascii="Times New Roman" w:cs="Times New Roman" w:eastAsia="Times New Roman" w:hAnsi="Times New Roman"/>
+          <w:sz w:val="20"/>
+          <w:szCs w:val="20"/>
+          <w:rtl w:val="0"/>
+        </w:rPr>
+        <w:t xml:space="preserve">93.157.63.8</w:t>
+      </w:r>
+    </w:p>
+    <w:p>
+      <w:pPr>
+        <w:rPr>
+          <w:rFonts w:ascii="Times New Roman" w:cs="Times New Roman" w:eastAsia="Times New Roman" w:hAnsi="Times New Roman"/>
+          <w:sz w:val="20"/>
+          <w:szCs w:val="20"/>
+        </w:rPr>
+      </w:pPr>
+      <w:r>
+        <w:rPr>
+          <w:rFonts w:ascii="Times New Roman" w:cs="Times New Roman" w:eastAsia="Times New Roman" w:hAnsi="Times New Roman"/>
+          <w:sz w:val="20"/>
+          <w:szCs w:val="20"/>
+          <w:rtl w:val="0"/>
+        </w:rPr>
+        <w:t xml:space="preserve">93.157.63.9</w:t>
+      </w:r>
+    </w:p>
+    <w:p>
+      <w:pPr>
+        <w:rPr>
+          <w:rFonts w:ascii="Times New Roman" w:cs="Times New Roman" w:eastAsia="Times New Roman" w:hAnsi="Times New Roman"/>
+          <w:sz w:val="20"/>
+          <w:szCs w:val="20"/>
+        </w:rPr>
+      </w:pPr>
+      <w:r>
+        <w:rPr>
+          <w:rFonts w:ascii="Times New Roman" w:cs="Times New Roman" w:eastAsia="Times New Roman" w:hAnsi="Times New Roman"/>
+          <w:sz w:val="20"/>
+          <w:szCs w:val="20"/>
+          <w:rtl w:val="0"/>
+        </w:rPr>
+        <w:t xml:space="preserve">94.102.49.198</w:t>
+      </w:r>
+    </w:p>
+    <w:p>
+      <w:pPr>
+        <w:rPr>
+          <w:rFonts w:ascii="Times New Roman" w:cs="Times New Roman" w:eastAsia="Times New Roman" w:hAnsi="Times New Roman"/>
+          <w:sz w:val="20"/>
+          <w:szCs w:val="20"/>
+        </w:rPr>
+      </w:pPr>
+      <w:r>
+        <w:rPr>
+          <w:rFonts w:ascii="Times New Roman" w:cs="Times New Roman" w:eastAsia="Times New Roman" w:hAnsi="Times New Roman"/>
+          <w:sz w:val="20"/>
+          <w:szCs w:val="20"/>
+          <w:rtl w:val="0"/>
+        </w:rPr>
+        <w:t xml:space="preserve">142.11.199.241</w:t>
+      </w:r>
+    </w:p>
+    <w:p>
+      <w:pPr>
+        <w:rPr>
+          <w:rFonts w:ascii="Times New Roman" w:cs="Times New Roman" w:eastAsia="Times New Roman" w:hAnsi="Times New Roman"/>
+          <w:sz w:val="20"/>
+          <w:szCs w:val="20"/>
+        </w:rPr>
+      </w:pPr>
+      <w:r>
+        <w:rPr>
+          <w:rFonts w:ascii="Times New Roman" w:cs="Times New Roman" w:eastAsia="Times New Roman" w:hAnsi="Times New Roman"/>
+          <w:sz w:val="20"/>
+          <w:szCs w:val="20"/>
+          <w:rtl w:val="0"/>
+        </w:rPr>
+        <w:t xml:space="preserve">178.127.40.101</w:t>
+      </w:r>
+    </w:p>
+    <w:p>
+      <w:pPr>
+        <w:rPr>
+          <w:rFonts w:ascii="Times New Roman" w:cs="Times New Roman" w:eastAsia="Times New Roman" w:hAnsi="Times New Roman"/>
+          <w:sz w:val="20"/>
+          <w:szCs w:val="20"/>
+        </w:rPr>
+      </w:pPr>
+      <w:r>
+        <w:rPr>
+          <w:rFonts w:ascii="Times New Roman" w:cs="Times New Roman" w:eastAsia="Times New Roman" w:hAnsi="Times New Roman"/>
+          <w:sz w:val="20"/>
+          <w:szCs w:val="20"/>
+          <w:rtl w:val="0"/>
+        </w:rPr>
+        <w:t xml:space="preserve">181.13.157.250</w:t>
+      </w:r>
+    </w:p>
+    <w:p>
+      <w:pPr>
+        <w:rPr>
+          <w:rFonts w:ascii="Times New Roman" w:cs="Times New Roman" w:eastAsia="Times New Roman" w:hAnsi="Times New Roman"/>
+          <w:sz w:val="20"/>
+          <w:szCs w:val="20"/>
+        </w:rPr>
+      </w:pPr>
+      <w:r>
+        <w:rPr>
+          <w:rFonts w:ascii="Times New Roman" w:cs="Times New Roman" w:eastAsia="Times New Roman" w:hAnsi="Times New Roman"/>
+          <w:sz w:val="20"/>
+          <w:szCs w:val="20"/>
+          <w:rtl w:val="0"/>
+        </w:rPr>
+        <w:t xml:space="preserve">183.88.225.91</w:t>
+      </w:r>
+    </w:p>
+    <w:p>
+      <w:pPr>
+        <w:rPr>
+          <w:rFonts w:ascii="Times New Roman" w:cs="Times New Roman" w:eastAsia="Times New Roman" w:hAnsi="Times New Roman"/>
+          <w:sz w:val="20"/>
+          <w:szCs w:val="20"/>
+        </w:rPr>
+      </w:pPr>
+      <w:r>
+        <w:rPr>
+          <w:rFonts w:ascii="Times New Roman" w:cs="Times New Roman" w:eastAsia="Times New Roman" w:hAnsi="Times New Roman"/>
+          <w:sz w:val="20"/>
+          <w:szCs w:val="20"/>
+          <w:rtl w:val="0"/>
+        </w:rPr>
+        <w:t xml:space="preserve">187.189.222.97</w:t>
+      </w:r>
+    </w:p>
+    <w:p>
+      <w:pPr>
+        <w:rPr>
+          <w:rFonts w:ascii="Times New Roman" w:cs="Times New Roman" w:eastAsia="Times New Roman" w:hAnsi="Times New Roman"/>
+          <w:sz w:val="20"/>
+          <w:szCs w:val="20"/>
+        </w:rPr>
+      </w:pPr>
+      <w:r>
+        <w:rPr>
+          <w:rFonts w:ascii="Times New Roman" w:cs="Times New Roman" w:eastAsia="Times New Roman" w:hAnsi="Times New Roman"/>
+          <w:sz w:val="20"/>
+          <w:szCs w:val="20"/>
+          <w:rtl w:val="0"/>
+        </w:rPr>
+        <w:t xml:space="preserve">80.85.153.204</w:t>
+      </w:r>
+    </w:p>
+    <w:p>
+      <w:pPr>
+        <w:rPr>
+          <w:rFonts w:ascii="Times New Roman" w:cs="Times New Roman" w:eastAsia="Times New Roman" w:hAnsi="Times New Roman"/>
+          <w:sz w:val="20"/>
+          <w:szCs w:val="20"/>
+        </w:rPr>
+      </w:pPr>
+      <w:r>
+        <w:rPr>
+          <w:rFonts w:ascii="Times New Roman" w:cs="Times New Roman" w:eastAsia="Times New Roman" w:hAnsi="Times New Roman"/>
+          <w:sz w:val="20"/>
+          <w:szCs w:val="20"/>
+          <w:rtl w:val="0"/>
+        </w:rPr>
+        <w:t xml:space="preserve">80.85.153.205</w:t>
+      </w:r>
+    </w:p>
+    <w:p>
+      <w:pPr>
+        <w:rPr>
+          <w:rFonts w:ascii="Times New Roman" w:cs="Times New Roman" w:eastAsia="Times New Roman" w:hAnsi="Times New Roman"/>
+          <w:sz w:val="20"/>
+          <w:szCs w:val="20"/>
+        </w:rPr>
+      </w:pPr>
+      <w:r>
+        <w:rPr>
+          <w:rFonts w:ascii="Times New Roman" w:cs="Times New Roman" w:eastAsia="Times New Roman" w:hAnsi="Times New Roman"/>
+          <w:sz w:val="20"/>
+          <w:szCs w:val="20"/>
+          <w:rtl w:val="0"/>
+        </w:rPr>
+        <w:t xml:space="preserve">80.85.153.206</w:t>
+      </w:r>
+    </w:p>
+    <w:p>
+      <w:pPr>
+        <w:rPr>
+          <w:rFonts w:ascii="Times New Roman" w:cs="Times New Roman" w:eastAsia="Times New Roman" w:hAnsi="Times New Roman"/>
+          <w:sz w:val="20"/>
+          <w:szCs w:val="20"/>
+        </w:rPr>
+      </w:pPr>
+      <w:r>
+        <w:rPr>
+          <w:rFonts w:ascii="Times New Roman" w:cs="Times New Roman" w:eastAsia="Times New Roman" w:hAnsi="Times New Roman"/>
+          <w:sz w:val="20"/>
+          <w:szCs w:val="20"/>
+          <w:rtl w:val="0"/>
+        </w:rPr>
+        <w:t xml:space="preserve">80.85.153.207</w:t>
+      </w:r>
+    </w:p>
+    <w:p>
+      <w:pPr>
+        <w:rPr>
+          <w:rFonts w:ascii="Times New Roman" w:cs="Times New Roman" w:eastAsia="Times New Roman" w:hAnsi="Times New Roman"/>
+          <w:sz w:val="20"/>
+          <w:szCs w:val="20"/>
+        </w:rPr>
+      </w:pPr>
+      <w:r>
+        <w:rPr>
+          <w:rFonts w:ascii="Times New Roman" w:cs="Times New Roman" w:eastAsia="Times New Roman" w:hAnsi="Times New Roman"/>
+          <w:sz w:val="20"/>
+          <w:szCs w:val="20"/>
+          <w:rtl w:val="0"/>
+        </w:rPr>
+        <w:t xml:space="preserve">80.85.153.209</w:t>
+      </w:r>
+    </w:p>
+    <w:p>
+      <w:pPr>
+        <w:rPr>
+          <w:rFonts w:ascii="Times New Roman" w:cs="Times New Roman" w:eastAsia="Times New Roman" w:hAnsi="Times New Roman"/>
+          <w:sz w:val="20"/>
+          <w:szCs w:val="20"/>
+        </w:rPr>
+      </w:pPr>
+      <w:r>
+        <w:rPr>
+          <w:rFonts w:ascii="Times New Roman" w:cs="Times New Roman" w:eastAsia="Times New Roman" w:hAnsi="Times New Roman"/>
+          <w:sz w:val="20"/>
+          <w:szCs w:val="20"/>
+          <w:rtl w:val="0"/>
+        </w:rPr>
+        <w:t xml:space="preserve">80.85.153.211</w:t>
+      </w:r>
+    </w:p>
+    <w:p>
+      <w:pPr>
+        <w:rPr>
+          <w:rFonts w:ascii="Times New Roman" w:cs="Times New Roman" w:eastAsia="Times New Roman" w:hAnsi="Times New Roman"/>
+          <w:sz w:val="20"/>
+          <w:szCs w:val="20"/>
+        </w:rPr>
+      </w:pPr>
+      <w:r>
+        <w:rPr>
+          <w:rFonts w:ascii="Times New Roman" w:cs="Times New Roman" w:eastAsia="Times New Roman" w:hAnsi="Times New Roman"/>
+          <w:sz w:val="20"/>
+          <w:szCs w:val="20"/>
+          <w:rtl w:val="0"/>
+        </w:rPr>
+        <w:t xml:space="preserve">92.61.148.10</w:t>
+      </w:r>
+    </w:p>
+    <w:p>
+      <w:pPr>
+        <w:rPr>
+          <w:rFonts w:ascii="Times New Roman" w:cs="Times New Roman" w:eastAsia="Times New Roman" w:hAnsi="Times New Roman"/>
+          <w:sz w:val="20"/>
+          <w:szCs w:val="20"/>
+        </w:rPr>
+      </w:pPr>
+      <w:r>
+        <w:rPr>
+          <w:rFonts w:ascii="Times New Roman" w:cs="Times New Roman" w:eastAsia="Times New Roman" w:hAnsi="Times New Roman"/>
+          <w:sz w:val="20"/>
+          <w:szCs w:val="20"/>
+          <w:rtl w:val="0"/>
+        </w:rPr>
+        <w:t xml:space="preserve">77 most_freq.txt</w:t>
+      </w:r>
+    </w:p>
+    <w:p>
+      <w:pPr>
+        <w:rPr>
+          <w:rFonts w:ascii="Times New Roman" w:cs="Times New Roman" w:eastAsia="Times New Roman" w:hAnsi="Times New Roman"/>
+          <w:sz w:val="20"/>
+          <w:szCs w:val="20"/>
+        </w:rPr>
+      </w:pPr>
+      <w:r>
+        <w:rPr>
+          <w:rFonts w:ascii="Times New Roman" w:cs="Times New Roman" w:eastAsia="Times New Roman" w:hAnsi="Times New Roman"/>
+          <w:sz w:val="20"/>
+          <w:szCs w:val="20"/>
+          <w:rtl w:val="0"/>
+        </w:rPr>
+        <w:t xml:space="preserve">KRAJE</w:t>
+      </w:r>
+    </w:p>
+    <w:p>
+      <w:pPr>
+        <w:rPr>
+          <w:rFonts w:ascii="Times New Roman" w:cs="Times New Roman" w:eastAsia="Times New Roman" w:hAnsi="Times New Roman"/>
+          <w:sz w:val="20"/>
+          <w:szCs w:val="20"/>
+        </w:rPr>
+      </w:pPr>
+      <w:r>
+        <w:rPr>
+          <w:rFonts w:ascii="Times New Roman" w:cs="Times New Roman" w:eastAsia="Times New Roman" w:hAnsi="Times New Roman"/>
+          <w:sz w:val="20"/>
+          <w:szCs w:val="20"/>
+          <w:rtl w:val="0"/>
+        </w:rPr>
+        <w:t xml:space="preserve">105</w:t>
+        <w:tab/>
+        <w:t xml:space="preserve">Russian Federation</w:t>
+      </w:r>
+    </w:p>
+    <w:p>
+      <w:pPr>
+        <w:rPr>
+          <w:rFonts w:ascii="Times New Roman" w:cs="Times New Roman" w:eastAsia="Times New Roman" w:hAnsi="Times New Roman"/>
+          <w:sz w:val="20"/>
+          <w:szCs w:val="20"/>
+        </w:rPr>
+      </w:pPr>
+      <w:r>
+        <w:rPr>
+          <w:rFonts w:ascii="Times New Roman" w:cs="Times New Roman" w:eastAsia="Times New Roman" w:hAnsi="Times New Roman"/>
+          <w:sz w:val="20"/>
+          <w:szCs w:val="20"/>
+          <w:rtl w:val="0"/>
+        </w:rPr>
+        <w:t xml:space="preserve">38</w:t>
+        <w:tab/>
+        <w:t xml:space="preserve">United States</w:t>
+      </w:r>
+    </w:p>
+    <w:p>
+      <w:pPr>
+        <w:rPr>
+          <w:rFonts w:ascii="Times New Roman" w:cs="Times New Roman" w:eastAsia="Times New Roman" w:hAnsi="Times New Roman"/>
+          <w:sz w:val="20"/>
+          <w:szCs w:val="20"/>
+        </w:rPr>
+      </w:pPr>
+      <w:r>
+        <w:rPr>
+          <w:rFonts w:ascii="Times New Roman" w:cs="Times New Roman" w:eastAsia="Times New Roman" w:hAnsi="Times New Roman"/>
+          <w:sz w:val="20"/>
+          <w:szCs w:val="20"/>
+          <w:rtl w:val="0"/>
+        </w:rPr>
+        <w:t xml:space="preserve">24</w:t>
+        <w:tab/>
+        <w:t xml:space="preserve">United Kingdom</w:t>
+      </w:r>
+    </w:p>
+    <w:p>
+      <w:pPr>
+        <w:rPr>
+          <w:rFonts w:ascii="Times New Roman" w:cs="Times New Roman" w:eastAsia="Times New Roman" w:hAnsi="Times New Roman"/>
+          <w:sz w:val="20"/>
+          <w:szCs w:val="20"/>
+        </w:rPr>
+      </w:pPr>
+      <w:r>
+        <w:rPr>
+          <w:rFonts w:ascii="Times New Roman" w:cs="Times New Roman" w:eastAsia="Times New Roman" w:hAnsi="Times New Roman"/>
+          <w:sz w:val="20"/>
+          <w:szCs w:val="20"/>
+          <w:rtl w:val="0"/>
+        </w:rPr>
+        <w:t xml:space="preserve">19</w:t>
+        <w:tab/>
+        <w:t xml:space="preserve">Netherlands</w:t>
+      </w:r>
+    </w:p>
+    <w:p>
+      <w:pPr>
+        <w:rPr>
+          <w:rFonts w:ascii="Times New Roman" w:cs="Times New Roman" w:eastAsia="Times New Roman" w:hAnsi="Times New Roman"/>
+          <w:sz w:val="20"/>
+          <w:szCs w:val="20"/>
+        </w:rPr>
+      </w:pPr>
+      <w:r>
+        <w:rPr>
+          <w:rFonts w:ascii="Times New Roman" w:cs="Times New Roman" w:eastAsia="Times New Roman" w:hAnsi="Times New Roman"/>
+          <w:sz w:val="20"/>
+          <w:szCs w:val="20"/>
+          <w:rtl w:val="0"/>
+        </w:rPr>
+        <w:t xml:space="preserve">11</w:t>
+        <w:tab/>
+        <w:t xml:space="preserve">Vietnam</w:t>
+      </w:r>
+    </w:p>
+    <w:p>
+      <w:pPr>
+        <w:rPr>
+          <w:rFonts w:ascii="Times New Roman" w:cs="Times New Roman" w:eastAsia="Times New Roman" w:hAnsi="Times New Roman"/>
+          <w:sz w:val="20"/>
+          <w:szCs w:val="20"/>
+        </w:rPr>
+      </w:pPr>
+      <w:r>
+        <w:rPr>
+          <w:rFonts w:ascii="Times New Roman" w:cs="Times New Roman" w:eastAsia="Times New Roman" w:hAnsi="Times New Roman"/>
+          <w:sz w:val="20"/>
+          <w:szCs w:val="20"/>
+          <w:rtl w:val="0"/>
+        </w:rPr>
+        <w:t xml:space="preserve">9</w:t>
+        <w:tab/>
+        <w:t xml:space="preserve">Singapore</w:t>
+      </w:r>
+    </w:p>
+    <w:p>
+      <w:pPr>
+        <w:rPr>
+          <w:rFonts w:ascii="Times New Roman" w:cs="Times New Roman" w:eastAsia="Times New Roman" w:hAnsi="Times New Roman"/>
+          <w:sz w:val="20"/>
+          <w:szCs w:val="20"/>
+        </w:rPr>
+      </w:pPr>
+      <w:r>
+        <w:rPr>
+          <w:rFonts w:ascii="Times New Roman" w:cs="Times New Roman" w:eastAsia="Times New Roman" w:hAnsi="Times New Roman"/>
+          <w:sz w:val="20"/>
+          <w:szCs w:val="20"/>
+          <w:rtl w:val="0"/>
+        </w:rPr>
+        <w:t xml:space="preserve">9</w:t>
+        <w:tab/>
+        <w:t xml:space="preserve">Address not found</w:t>
+      </w:r>
+    </w:p>
+    <w:p>
+      <w:pPr>
+        <w:rPr>
+          <w:rFonts w:ascii="Times New Roman" w:cs="Times New Roman" w:eastAsia="Times New Roman" w:hAnsi="Times New Roman"/>
+          <w:sz w:val="20"/>
+          <w:szCs w:val="20"/>
+        </w:rPr>
+      </w:pPr>
+      <w:r>
+        <w:rPr>
+          <w:rFonts w:ascii="Times New Roman" w:cs="Times New Roman" w:eastAsia="Times New Roman" w:hAnsi="Times New Roman"/>
+          <w:sz w:val="20"/>
+          <w:szCs w:val="20"/>
+          <w:rtl w:val="0"/>
+        </w:rPr>
+        <w:t xml:space="preserve">4</w:t>
+        <w:tab/>
+        <w:t xml:space="preserve">Egypt</w:t>
+      </w:r>
+    </w:p>
+    <w:p>
+      <w:pPr>
+        <w:rPr>
+          <w:rFonts w:ascii="Times New Roman" w:cs="Times New Roman" w:eastAsia="Times New Roman" w:hAnsi="Times New Roman"/>
+          <w:sz w:val="20"/>
+          <w:szCs w:val="20"/>
+        </w:rPr>
+      </w:pPr>
+      <w:r>
+        <w:rPr>
+          <w:rFonts w:ascii="Times New Roman" w:cs="Times New Roman" w:eastAsia="Times New Roman" w:hAnsi="Times New Roman"/>
+          <w:sz w:val="20"/>
+          <w:szCs w:val="20"/>
+          <w:rtl w:val="0"/>
+        </w:rPr>
+        <w:t xml:space="preserve">2</w:t>
+        <w:tab/>
+        <w:t xml:space="preserve">Thailand</w:t>
+      </w:r>
+    </w:p>
+    <w:p>
+      <w:pPr>
+        <w:rPr>
+          <w:rFonts w:ascii="Times New Roman" w:cs="Times New Roman" w:eastAsia="Times New Roman" w:hAnsi="Times New Roman"/>
+          <w:sz w:val="20"/>
+          <w:szCs w:val="20"/>
+        </w:rPr>
+      </w:pPr>
+      <w:r>
+        <w:rPr>
+          <w:rFonts w:ascii="Times New Roman" w:cs="Times New Roman" w:eastAsia="Times New Roman" w:hAnsi="Times New Roman"/>
+          <w:sz w:val="20"/>
+          <w:szCs w:val="20"/>
+          <w:rtl w:val="0"/>
+        </w:rPr>
+        <w:t xml:space="preserve">2</w:t>
+        <w:tab/>
+        <w:t xml:space="preserve">Germany</w:t>
+      </w:r>
+    </w:p>
+    <w:p>
+      <w:pPr>
+        <w:rPr>
+          <w:rFonts w:ascii="Times New Roman" w:cs="Times New Roman" w:eastAsia="Times New Roman" w:hAnsi="Times New Roman"/>
+          <w:sz w:val="20"/>
+          <w:szCs w:val="20"/>
+        </w:rPr>
+      </w:pPr>
+      <w:r>
+        <w:rPr>
+          <w:rFonts w:ascii="Times New Roman" w:cs="Times New Roman" w:eastAsia="Times New Roman" w:hAnsi="Times New Roman"/>
+          <w:sz w:val="20"/>
+          <w:szCs w:val="20"/>
+          <w:rtl w:val="0"/>
+        </w:rPr>
+        <w:t xml:space="preserve">unique users</w:t>
+      </w:r>
+    </w:p>
+    <w:p>
+      <w:pPr>
+        <w:rPr>
+          <w:rFonts w:ascii="Times New Roman" w:cs="Times New Roman" w:eastAsia="Times New Roman" w:hAnsi="Times New Roman"/>
+          <w:sz w:val="20"/>
+          <w:szCs w:val="20"/>
+        </w:rPr>
+      </w:pPr>
+      <w:r>
+        <w:rPr>
+          <w:rFonts w:ascii="Times New Roman" w:cs="Times New Roman" w:eastAsia="Times New Roman" w:hAnsi="Times New Roman"/>
+          <w:sz w:val="20"/>
+          <w:szCs w:val="20"/>
+          <w:rtl w:val="0"/>
+        </w:rPr>
+        <w:t xml:space="preserve">user-10</w:t>
+      </w:r>
+    </w:p>
+    <w:p>
+      <w:pPr>
+        <w:rPr>
+          <w:rFonts w:ascii="Times New Roman" w:cs="Times New Roman" w:eastAsia="Times New Roman" w:hAnsi="Times New Roman"/>
+          <w:sz w:val="20"/>
+          <w:szCs w:val="20"/>
+        </w:rPr>
+      </w:pPr>
+      <w:r>
+        <w:rPr>
+          <w:rFonts w:ascii="Times New Roman" w:cs="Times New Roman" w:eastAsia="Times New Roman" w:hAnsi="Times New Roman"/>
+          <w:sz w:val="20"/>
+          <w:szCs w:val="20"/>
+          <w:rtl w:val="0"/>
+        </w:rPr>
+        <w:t xml:space="preserve">user-11</w:t>
+      </w:r>
+    </w:p>
+    <w:p>
+      <w:pPr>
+        <w:rPr>
+          <w:rFonts w:ascii="Times New Roman" w:cs="Times New Roman" w:eastAsia="Times New Roman" w:hAnsi="Times New Roman"/>
+          <w:sz w:val="20"/>
+          <w:szCs w:val="20"/>
+        </w:rPr>
+      </w:pPr>
+      <w:r>
+        <w:rPr>
+          <w:rFonts w:ascii="Times New Roman" w:cs="Times New Roman" w:eastAsia="Times New Roman" w:hAnsi="Times New Roman"/>
+          <w:sz w:val="20"/>
+          <w:szCs w:val="20"/>
+          <w:rtl w:val="0"/>
+        </w:rPr>
+        <w:t xml:space="preserve">user-12</w:t>
+      </w:r>
+    </w:p>
+    <w:p>
+      <w:pPr>
+        <w:rPr>
+          <w:rFonts w:ascii="Times New Roman" w:cs="Times New Roman" w:eastAsia="Times New Roman" w:hAnsi="Times New Roman"/>
+          <w:sz w:val="20"/>
+          <w:szCs w:val="20"/>
+        </w:rPr>
+      </w:pPr>
+      <w:r>
+        <w:rPr>
+          <w:rFonts w:ascii="Times New Roman" w:cs="Times New Roman" w:eastAsia="Times New Roman" w:hAnsi="Times New Roman"/>
+          <w:sz w:val="20"/>
+          <w:szCs w:val="20"/>
+          <w:rtl w:val="0"/>
+        </w:rPr>
+        <w:t xml:space="preserve">user-13</w:t>
+      </w:r>
+    </w:p>
+    <w:p>
+      <w:pPr>
+        <w:rPr>
+          <w:rFonts w:ascii="Times New Roman" w:cs="Times New Roman" w:eastAsia="Times New Roman" w:hAnsi="Times New Roman"/>
+          <w:sz w:val="20"/>
+          <w:szCs w:val="20"/>
+        </w:rPr>
+      </w:pPr>
+      <w:r>
+        <w:rPr>
+          <w:rFonts w:ascii="Times New Roman" w:cs="Times New Roman" w:eastAsia="Times New Roman" w:hAnsi="Times New Roman"/>
+          <w:sz w:val="20"/>
+          <w:szCs w:val="20"/>
+          <w:rtl w:val="0"/>
+        </w:rPr>
+        <w:t xml:space="preserve">user-14</w:t>
+      </w:r>
+    </w:p>
+    <w:p>
+      <w:pPr>
+        <w:rPr>
+          <w:rFonts w:ascii="Times New Roman" w:cs="Times New Roman" w:eastAsia="Times New Roman" w:hAnsi="Times New Roman"/>
+          <w:sz w:val="20"/>
+          <w:szCs w:val="20"/>
+        </w:rPr>
+      </w:pPr>
+      <w:r>
+        <w:rPr>
+          <w:rFonts w:ascii="Times New Roman" w:cs="Times New Roman" w:eastAsia="Times New Roman" w:hAnsi="Times New Roman"/>
+          <w:sz w:val="20"/>
+          <w:szCs w:val="20"/>
+          <w:rtl w:val="0"/>
+        </w:rPr>
+        <w:t xml:space="preserve">user-16</w:t>
+      </w:r>
+    </w:p>
+    <w:p>
+      <w:pPr>
+        <w:rPr>
+          <w:rFonts w:ascii="Times New Roman" w:cs="Times New Roman" w:eastAsia="Times New Roman" w:hAnsi="Times New Roman"/>
+          <w:sz w:val="20"/>
+          <w:szCs w:val="20"/>
+        </w:rPr>
+      </w:pPr>
+      <w:r>
+        <w:rPr>
+          <w:rFonts w:ascii="Times New Roman" w:cs="Times New Roman" w:eastAsia="Times New Roman" w:hAnsi="Times New Roman"/>
+          <w:sz w:val="20"/>
+          <w:szCs w:val="20"/>
+          <w:rtl w:val="0"/>
+        </w:rPr>
+        <w:t xml:space="preserve">user-17</w:t>
+      </w:r>
+    </w:p>
+    <w:p>
+      <w:pPr>
+        <w:rPr>
+          <w:rFonts w:ascii="Times New Roman" w:cs="Times New Roman" w:eastAsia="Times New Roman" w:hAnsi="Times New Roman"/>
+          <w:sz w:val="20"/>
+          <w:szCs w:val="20"/>
+        </w:rPr>
+      </w:pPr>
+      <w:r>
+        <w:rPr>
+          <w:rFonts w:ascii="Times New Roman" w:cs="Times New Roman" w:eastAsia="Times New Roman" w:hAnsi="Times New Roman"/>
+          <w:sz w:val="20"/>
+          <w:szCs w:val="20"/>
+          <w:rtl w:val="0"/>
+        </w:rPr>
+        <w:t xml:space="preserve">user-18</w:t>
+      </w:r>
+    </w:p>
+    <w:p>
+      <w:pPr>
+        <w:rPr>
+          <w:rFonts w:ascii="Times New Roman" w:cs="Times New Roman" w:eastAsia="Times New Roman" w:hAnsi="Times New Roman"/>
+          <w:sz w:val="20"/>
+          <w:szCs w:val="20"/>
+        </w:rPr>
+      </w:pPr>
+      <w:r>
+        <w:rPr>
+          <w:rFonts w:ascii="Times New Roman" w:cs="Times New Roman" w:eastAsia="Times New Roman" w:hAnsi="Times New Roman"/>
+          <w:sz w:val="20"/>
+          <w:szCs w:val="20"/>
+          <w:rtl w:val="0"/>
+        </w:rPr>
+        <w:t xml:space="preserve">user-19</w:t>
+      </w:r>
+    </w:p>
+    <w:p>
+      <w:pPr>
+        <w:rPr>
+          <w:rFonts w:ascii="Times New Roman" w:cs="Times New Roman" w:eastAsia="Times New Roman" w:hAnsi="Times New Roman"/>
+          <w:sz w:val="20"/>
+          <w:szCs w:val="20"/>
+        </w:rPr>
+      </w:pPr>
+      <w:r>
+        <w:rPr>
+          <w:rFonts w:ascii="Times New Roman" w:cs="Times New Roman" w:eastAsia="Times New Roman" w:hAnsi="Times New Roman"/>
+          <w:sz w:val="20"/>
+          <w:szCs w:val="20"/>
+          <w:rtl w:val="0"/>
+        </w:rPr>
+        <w:t xml:space="preserve">user-20</w:t>
+      </w:r>
+    </w:p>
+    <w:p>
+      <w:pPr>
+        <w:rPr>
+          <w:rFonts w:ascii="Times New Roman" w:cs="Times New Roman" w:eastAsia="Times New Roman" w:hAnsi="Times New Roman"/>
+          <w:sz w:val="20"/>
+          <w:szCs w:val="20"/>
+        </w:rPr>
+      </w:pPr>
+      <w:r>
+        <w:rPr>
+          <w:rFonts w:ascii="Times New Roman" w:cs="Times New Roman" w:eastAsia="Times New Roman" w:hAnsi="Times New Roman"/>
+          <w:sz w:val="20"/>
+          <w:szCs w:val="20"/>
+          <w:rtl w:val="0"/>
+        </w:rPr>
+        <w:t xml:space="preserve">user-23</w:t>
+      </w:r>
+    </w:p>
+    <w:p>
+      <w:pPr>
+        <w:rPr>
+          <w:rFonts w:ascii="Times New Roman" w:cs="Times New Roman" w:eastAsia="Times New Roman" w:hAnsi="Times New Roman"/>
+          <w:sz w:val="20"/>
+          <w:szCs w:val="20"/>
+        </w:rPr>
+      </w:pPr>
+      <w:r>
+        <w:rPr>
+          <w:rFonts w:ascii="Times New Roman" w:cs="Times New Roman" w:eastAsia="Times New Roman" w:hAnsi="Times New Roman"/>
+          <w:sz w:val="20"/>
+          <w:szCs w:val="20"/>
+          <w:rtl w:val="0"/>
+        </w:rPr>
+        <w:t xml:space="preserve">user-24</w:t>
+      </w:r>
+    </w:p>
+    <w:p>
+      <w:pPr>
+        <w:rPr>
+          <w:rFonts w:ascii="Times New Roman" w:cs="Times New Roman" w:eastAsia="Times New Roman" w:hAnsi="Times New Roman"/>
+          <w:sz w:val="20"/>
+          <w:szCs w:val="20"/>
+        </w:rPr>
+      </w:pPr>
+      <w:r>
+        <w:rPr>
+          <w:rFonts w:ascii="Times New Roman" w:cs="Times New Roman" w:eastAsia="Times New Roman" w:hAnsi="Times New Roman"/>
+          <w:sz w:val="20"/>
+          <w:szCs w:val="20"/>
+          <w:rtl w:val="0"/>
+        </w:rPr>
+        <w:t xml:space="preserve">user-25</w:t>
+      </w:r>
+    </w:p>
+    <w:p>
+      <w:pPr>
+        <w:rPr>
+          <w:rFonts w:ascii="Times New Roman" w:cs="Times New Roman" w:eastAsia="Times New Roman" w:hAnsi="Times New Roman"/>
+          <w:sz w:val="20"/>
+          <w:szCs w:val="20"/>
+        </w:rPr>
+      </w:pPr>
+      <w:r>
+        <w:rPr>
+          <w:rFonts w:ascii="Times New Roman" w:cs="Times New Roman" w:eastAsia="Times New Roman" w:hAnsi="Times New Roman"/>
+          <w:sz w:val="20"/>
+          <w:szCs w:val="20"/>
+          <w:rtl w:val="0"/>
+        </w:rPr>
+        <w:t xml:space="preserve">user-25-jg</w:t>
+      </w:r>
+    </w:p>
+    <w:p>
+      <w:pPr>
+        <w:rPr>
+          <w:rFonts w:ascii="Times New Roman" w:cs="Times New Roman" w:eastAsia="Times New Roman" w:hAnsi="Times New Roman"/>
+          <w:sz w:val="20"/>
+          <w:szCs w:val="20"/>
+        </w:rPr>
+      </w:pPr>
+      <w:r>
+        <w:rPr>
+          <w:rFonts w:ascii="Times New Roman" w:cs="Times New Roman" w:eastAsia="Times New Roman" w:hAnsi="Times New Roman"/>
+          <w:sz w:val="20"/>
+          <w:szCs w:val="20"/>
+          <w:rtl w:val="0"/>
+        </w:rPr>
+        <w:t xml:space="preserve">user-25-lg</w:t>
+      </w:r>
+    </w:p>
+    <w:p>
+      <w:pPr>
+        <w:rPr>
+          <w:rFonts w:ascii="Times New Roman" w:cs="Times New Roman" w:eastAsia="Times New Roman" w:hAnsi="Times New Roman"/>
+          <w:sz w:val="20"/>
+          <w:szCs w:val="20"/>
+        </w:rPr>
+      </w:pPr>
+      <w:r>
+        <w:rPr>
+          <w:rFonts w:ascii="Times New Roman" w:cs="Times New Roman" w:eastAsia="Times New Roman" w:hAnsi="Times New Roman"/>
+          <w:sz w:val="20"/>
+          <w:szCs w:val="20"/>
+          <w:rtl w:val="0"/>
+        </w:rPr>
+        <w:t xml:space="preserve">user-25-wb</w:t>
+      </w:r>
+    </w:p>
+    <w:p>
+      <w:pPr>
+        <w:rPr>
+          <w:rFonts w:ascii="Times New Roman" w:cs="Times New Roman" w:eastAsia="Times New Roman" w:hAnsi="Times New Roman"/>
+          <w:sz w:val="20"/>
+          <w:szCs w:val="20"/>
+        </w:rPr>
+      </w:pPr>
+      <w:r>
+        <w:rPr>
+          <w:rFonts w:ascii="Times New Roman" w:cs="Times New Roman" w:eastAsia="Times New Roman" w:hAnsi="Times New Roman"/>
+          <w:sz w:val="20"/>
+          <w:szCs w:val="20"/>
+          <w:rtl w:val="0"/>
+        </w:rPr>
+        <w:t xml:space="preserve">user-3</w:t>
+      </w:r>
+    </w:p>
+    <w:p>
+      <w:pPr>
+        <w:rPr>
+          <w:rFonts w:ascii="Times New Roman" w:cs="Times New Roman" w:eastAsia="Times New Roman" w:hAnsi="Times New Roman"/>
+          <w:sz w:val="20"/>
+          <w:szCs w:val="20"/>
+        </w:rPr>
+      </w:pPr>
+      <w:r>
+        <w:rPr>
+          <w:rFonts w:ascii="Times New Roman" w:cs="Times New Roman" w:eastAsia="Times New Roman" w:hAnsi="Times New Roman"/>
+          <w:sz w:val="20"/>
+          <w:szCs w:val="20"/>
+          <w:rtl w:val="0"/>
+        </w:rPr>
+        <w:t xml:space="preserve">user-30</w:t>
+      </w:r>
+    </w:p>
+    <w:p>
+      <w:pPr>
+        <w:rPr>
+          <w:rFonts w:ascii="Times New Roman" w:cs="Times New Roman" w:eastAsia="Times New Roman" w:hAnsi="Times New Roman"/>
+          <w:sz w:val="20"/>
+          <w:szCs w:val="20"/>
+        </w:rPr>
+      </w:pPr>
+      <w:r>
+        <w:rPr>
+          <w:rFonts w:ascii="Times New Roman" w:cs="Times New Roman" w:eastAsia="Times New Roman" w:hAnsi="Times New Roman"/>
+          <w:sz w:val="20"/>
+          <w:szCs w:val="20"/>
+          <w:rtl w:val="0"/>
+        </w:rPr>
+        <w:t xml:space="preserve">user-32</w:t>
+      </w:r>
+    </w:p>
+    <w:p>
+      <w:pPr>
+        <w:rPr>
+          <w:rFonts w:ascii="Times New Roman" w:cs="Times New Roman" w:eastAsia="Times New Roman" w:hAnsi="Times New Roman"/>
+          <w:sz w:val="20"/>
+          <w:szCs w:val="20"/>
+        </w:rPr>
+      </w:pPr>
+      <w:r>
+        <w:rPr>
+          <w:rFonts w:ascii="Times New Roman" w:cs="Times New Roman" w:eastAsia="Times New Roman" w:hAnsi="Times New Roman"/>
+          <w:sz w:val="20"/>
+          <w:szCs w:val="20"/>
+          <w:rtl w:val="0"/>
+        </w:rPr>
+        <w:t xml:space="preserve">user-34</w:t>
+      </w:r>
+    </w:p>
+    <w:p>
+      <w:pPr>
+        <w:rPr>
+          <w:rFonts w:ascii="Times New Roman" w:cs="Times New Roman" w:eastAsia="Times New Roman" w:hAnsi="Times New Roman"/>
+          <w:sz w:val="20"/>
+          <w:szCs w:val="20"/>
+        </w:rPr>
+      </w:pPr>
+      <w:r>
+        <w:rPr>
+          <w:rFonts w:ascii="Times New Roman" w:cs="Times New Roman" w:eastAsia="Times New Roman" w:hAnsi="Times New Roman"/>
+          <w:sz w:val="20"/>
+          <w:szCs w:val="20"/>
+          <w:rtl w:val="0"/>
+        </w:rPr>
+        <w:t xml:space="preserve">user-35</w:t>
+      </w:r>
+    </w:p>
+    <w:p>
+      <w:pPr>
+        <w:rPr>
+          <w:rFonts w:ascii="Times New Roman" w:cs="Times New Roman" w:eastAsia="Times New Roman" w:hAnsi="Times New Roman"/>
+          <w:sz w:val="20"/>
+          <w:szCs w:val="20"/>
+        </w:rPr>
+      </w:pPr>
+      <w:r>
+        <w:rPr>
+          <w:rFonts w:ascii="Times New Roman" w:cs="Times New Roman" w:eastAsia="Times New Roman" w:hAnsi="Times New Roman"/>
+          <w:sz w:val="20"/>
+          <w:szCs w:val="20"/>
+          <w:rtl w:val="0"/>
+        </w:rPr>
+        <w:t xml:space="preserve">user-4</w:t>
+      </w:r>
+    </w:p>
+    <w:p>
+      <w:pPr>
+        <w:rPr>
+          <w:rFonts w:ascii="Times New Roman" w:cs="Times New Roman" w:eastAsia="Times New Roman" w:hAnsi="Times New Roman"/>
+          <w:sz w:val="20"/>
+          <w:szCs w:val="20"/>
+        </w:rPr>
+      </w:pPr>
+      <w:r>
+        <w:rPr>
+          <w:rFonts w:ascii="Times New Roman" w:cs="Times New Roman" w:eastAsia="Times New Roman" w:hAnsi="Times New Roman"/>
+          <w:sz w:val="20"/>
+          <w:szCs w:val="20"/>
+          <w:rtl w:val="0"/>
+        </w:rPr>
+        <w:t xml:space="preserve">user-40</w:t>
+      </w:r>
+    </w:p>
+    <w:p>
+      <w:pPr>
+        <w:rPr>
+          <w:rFonts w:ascii="Times New Roman" w:cs="Times New Roman" w:eastAsia="Times New Roman" w:hAnsi="Times New Roman"/>
+          <w:sz w:val="20"/>
+          <w:szCs w:val="20"/>
+        </w:rPr>
+      </w:pPr>
+      <w:r>
+        <w:rPr>
+          <w:rFonts w:ascii="Times New Roman" w:cs="Times New Roman" w:eastAsia="Times New Roman" w:hAnsi="Times New Roman"/>
+          <w:sz w:val="20"/>
+          <w:szCs w:val="20"/>
+          <w:rtl w:val="0"/>
+        </w:rPr>
+        <w:t xml:space="preserve">user-41</w:t>
+      </w:r>
+    </w:p>
+    <w:p>
+      <w:pPr>
+        <w:rPr>
+          <w:rFonts w:ascii="Times New Roman" w:cs="Times New Roman" w:eastAsia="Times New Roman" w:hAnsi="Times New Roman"/>
+          <w:sz w:val="20"/>
+          <w:szCs w:val="20"/>
+        </w:rPr>
+      </w:pPr>
+      <w:r>
+        <w:rPr>
+          <w:rFonts w:ascii="Times New Roman" w:cs="Times New Roman" w:eastAsia="Times New Roman" w:hAnsi="Times New Roman"/>
+          <w:sz w:val="20"/>
+          <w:szCs w:val="20"/>
+          <w:rtl w:val="0"/>
+        </w:rPr>
+        <w:t xml:space="preserve">user-43</w:t>
+      </w:r>
+    </w:p>
+    <w:p>
+      <w:pPr>
+        <w:rPr>
+          <w:rFonts w:ascii="Times New Roman" w:cs="Times New Roman" w:eastAsia="Times New Roman" w:hAnsi="Times New Roman"/>
+          <w:sz w:val="20"/>
+          <w:szCs w:val="20"/>
+        </w:rPr>
+      </w:pPr>
+      <w:r>
+        <w:rPr>
+          <w:rFonts w:ascii="Times New Roman" w:cs="Times New Roman" w:eastAsia="Times New Roman" w:hAnsi="Times New Roman"/>
+          <w:sz w:val="20"/>
+          <w:szCs w:val="20"/>
+          <w:rtl w:val="0"/>
+        </w:rPr>
+        <w:t xml:space="preserve">user-44</w:t>
+      </w:r>
+    </w:p>
+    <w:p>
+      <w:pPr>
+        <w:rPr>
+          <w:rFonts w:ascii="Times New Roman" w:cs="Times New Roman" w:eastAsia="Times New Roman" w:hAnsi="Times New Roman"/>
+          <w:sz w:val="20"/>
+          <w:szCs w:val="20"/>
+        </w:rPr>
+      </w:pPr>
+      <w:r>
+        <w:rPr>
+          <w:rFonts w:ascii="Times New Roman" w:cs="Times New Roman" w:eastAsia="Times New Roman" w:hAnsi="Times New Roman"/>
+          <w:sz w:val="20"/>
+          <w:szCs w:val="20"/>
+          <w:rtl w:val="0"/>
+        </w:rPr>
+        <w:t xml:space="preserve">user-45</w:t>
+      </w:r>
+    </w:p>
+    <w:p>
+      <w:pPr>
+        <w:rPr>
+          <w:rFonts w:ascii="Times New Roman" w:cs="Times New Roman" w:eastAsia="Times New Roman" w:hAnsi="Times New Roman"/>
+          <w:sz w:val="20"/>
+          <w:szCs w:val="20"/>
+        </w:rPr>
+      </w:pPr>
+      <w:r>
+        <w:rPr>
+          <w:rFonts w:ascii="Times New Roman" w:cs="Times New Roman" w:eastAsia="Times New Roman" w:hAnsi="Times New Roman"/>
+          <w:sz w:val="20"/>
+          <w:szCs w:val="20"/>
+          <w:rtl w:val="0"/>
+        </w:rPr>
+        <w:t xml:space="preserve">user-47</w:t>
+      </w:r>
+    </w:p>
+    <w:p>
+      <w:pPr>
+        <w:rPr>
+          <w:rFonts w:ascii="Times New Roman" w:cs="Times New Roman" w:eastAsia="Times New Roman" w:hAnsi="Times New Roman"/>
+          <w:sz w:val="20"/>
+          <w:szCs w:val="20"/>
+        </w:rPr>
+      </w:pPr>
+      <w:r>
+        <w:rPr>
+          <w:rFonts w:ascii="Times New Roman" w:cs="Times New Roman" w:eastAsia="Times New Roman" w:hAnsi="Times New Roman"/>
+          <w:sz w:val="20"/>
+          <w:szCs w:val="20"/>
+          <w:rtl w:val="0"/>
+        </w:rPr>
+        <w:t xml:space="preserve">user-48</w:t>
+      </w:r>
+    </w:p>
+    <w:p>
+      <w:pPr>
+        <w:rPr>
+          <w:rFonts w:ascii="Times New Roman" w:cs="Times New Roman" w:eastAsia="Times New Roman" w:hAnsi="Times New Roman"/>
+          <w:sz w:val="20"/>
+          <w:szCs w:val="20"/>
+        </w:rPr>
+      </w:pPr>
+      <w:r>
+        <w:rPr>
+          <w:rFonts w:ascii="Times New Roman" w:cs="Times New Roman" w:eastAsia="Times New Roman" w:hAnsi="Times New Roman"/>
+          <w:sz w:val="20"/>
+          <w:szCs w:val="20"/>
+          <w:rtl w:val="0"/>
+        </w:rPr>
+        <w:t xml:space="preserve">user-5</w:t>
+      </w:r>
+    </w:p>
+    <w:p>
+      <w:pPr>
+        <w:rPr>
+          <w:rFonts w:ascii="Times New Roman" w:cs="Times New Roman" w:eastAsia="Times New Roman" w:hAnsi="Times New Roman"/>
+          <w:sz w:val="20"/>
+          <w:szCs w:val="20"/>
+        </w:rPr>
+      </w:pPr>
+      <w:r>
+        <w:rPr>
+          <w:rFonts w:ascii="Times New Roman" w:cs="Times New Roman" w:eastAsia="Times New Roman" w:hAnsi="Times New Roman"/>
+          <w:sz w:val="20"/>
+          <w:szCs w:val="20"/>
+          <w:rtl w:val="0"/>
+        </w:rPr>
+        <w:t xml:space="preserve">user-50</w:t>
+      </w:r>
+    </w:p>
+    <w:p>
+      <w:pPr>
+        <w:rPr>
+          <w:rFonts w:ascii="Times New Roman" w:cs="Times New Roman" w:eastAsia="Times New Roman" w:hAnsi="Times New Roman"/>
+          <w:sz w:val="20"/>
+          <w:szCs w:val="20"/>
+        </w:rPr>
+      </w:pPr>
+      <w:r>
+        <w:rPr>
+          <w:rFonts w:ascii="Times New Roman" w:cs="Times New Roman" w:eastAsia="Times New Roman" w:hAnsi="Times New Roman"/>
+          <w:sz w:val="20"/>
+          <w:szCs w:val="20"/>
+          <w:rtl w:val="0"/>
+        </w:rPr>
+        <w:t xml:space="preserve">user-51</w:t>
+      </w:r>
+    </w:p>
+    <w:p>
+      <w:pPr>
+        <w:rPr>
+          <w:rFonts w:ascii="Times New Roman" w:cs="Times New Roman" w:eastAsia="Times New Roman" w:hAnsi="Times New Roman"/>
+          <w:sz w:val="20"/>
+          <w:szCs w:val="20"/>
+        </w:rPr>
+      </w:pPr>
+      <w:r>
+        <w:rPr>
+          <w:rFonts w:ascii="Times New Roman" w:cs="Times New Roman" w:eastAsia="Times New Roman" w:hAnsi="Times New Roman"/>
+          <w:sz w:val="20"/>
+          <w:szCs w:val="20"/>
+          <w:rtl w:val="0"/>
+        </w:rPr>
+        <w:t xml:space="preserve">user-53</w:t>
+      </w:r>
+    </w:p>
+    <w:p>
+      <w:pPr>
+        <w:rPr>
+          <w:rFonts w:ascii="Times New Roman" w:cs="Times New Roman" w:eastAsia="Times New Roman" w:hAnsi="Times New Roman"/>
+          <w:sz w:val="20"/>
+          <w:szCs w:val="20"/>
+        </w:rPr>
+      </w:pPr>
+      <w:r>
+        <w:rPr>
+          <w:rFonts w:ascii="Times New Roman" w:cs="Times New Roman" w:eastAsia="Times New Roman" w:hAnsi="Times New Roman"/>
+          <w:sz w:val="20"/>
+          <w:szCs w:val="20"/>
+          <w:rtl w:val="0"/>
+        </w:rPr>
+        <w:t xml:space="preserve">user-54</w:t>
+      </w:r>
+    </w:p>
+    <w:p>
+      <w:pPr>
+        <w:rPr>
+          <w:rFonts w:ascii="Times New Roman" w:cs="Times New Roman" w:eastAsia="Times New Roman" w:hAnsi="Times New Roman"/>
+          <w:sz w:val="20"/>
+          <w:szCs w:val="20"/>
+        </w:rPr>
+      </w:pPr>
+      <w:r>
+        <w:rPr>
+          <w:rFonts w:ascii="Times New Roman" w:cs="Times New Roman" w:eastAsia="Times New Roman" w:hAnsi="Times New Roman"/>
+          <w:sz w:val="20"/>
+          <w:szCs w:val="20"/>
+          <w:rtl w:val="0"/>
+        </w:rPr>
+        <w:t xml:space="preserve">user-55</w:t>
+      </w:r>
+    </w:p>
+    <w:p>
+      <w:pPr>
+        <w:rPr>
+          <w:rFonts w:ascii="Times New Roman" w:cs="Times New Roman" w:eastAsia="Times New Roman" w:hAnsi="Times New Roman"/>
+          <w:sz w:val="20"/>
+          <w:szCs w:val="20"/>
+        </w:rPr>
+      </w:pPr>
+      <w:r>
+        <w:rPr>
+          <w:rFonts w:ascii="Times New Roman" w:cs="Times New Roman" w:eastAsia="Times New Roman" w:hAnsi="Times New Roman"/>
+          <w:sz w:val="20"/>
+          <w:szCs w:val="20"/>
+          <w:rtl w:val="0"/>
+        </w:rPr>
+        <w:t xml:space="preserve">user-56</w:t>
+      </w:r>
+    </w:p>
+    <w:p>
+      <w:pPr>
+        <w:rPr>
+          <w:rFonts w:ascii="Times New Roman" w:cs="Times New Roman" w:eastAsia="Times New Roman" w:hAnsi="Times New Roman"/>
+          <w:sz w:val="20"/>
+          <w:szCs w:val="20"/>
+        </w:rPr>
+      </w:pPr>
+      <w:r>
+        <w:rPr>
+          <w:rFonts w:ascii="Times New Roman" w:cs="Times New Roman" w:eastAsia="Times New Roman" w:hAnsi="Times New Roman"/>
+          <w:sz w:val="20"/>
+          <w:szCs w:val="20"/>
+          <w:rtl w:val="0"/>
+        </w:rPr>
+        <w:t xml:space="preserve">user-57</w:t>
+      </w:r>
+    </w:p>
+    <w:p>
+      <w:pPr>
+        <w:rPr>
+          <w:rFonts w:ascii="Times New Roman" w:cs="Times New Roman" w:eastAsia="Times New Roman" w:hAnsi="Times New Roman"/>
+          <w:sz w:val="20"/>
+          <w:szCs w:val="20"/>
+        </w:rPr>
+      </w:pPr>
+      <w:r>
+        <w:rPr>
+          <w:rFonts w:ascii="Times New Roman" w:cs="Times New Roman" w:eastAsia="Times New Roman" w:hAnsi="Times New Roman"/>
+          <w:sz w:val="20"/>
+          <w:szCs w:val="20"/>
+          <w:rtl w:val="0"/>
+        </w:rPr>
+        <w:t xml:space="preserve">user-58</w:t>
+      </w:r>
+    </w:p>
+    <w:p>
+      <w:pPr>
+        <w:rPr>
+          <w:rFonts w:ascii="Times New Roman" w:cs="Times New Roman" w:eastAsia="Times New Roman" w:hAnsi="Times New Roman"/>
+          <w:sz w:val="20"/>
+          <w:szCs w:val="20"/>
+        </w:rPr>
+      </w:pPr>
+      <w:r>
+        <w:rPr>
+          <w:rFonts w:ascii="Times New Roman" w:cs="Times New Roman" w:eastAsia="Times New Roman" w:hAnsi="Times New Roman"/>
+          <w:sz w:val="20"/>
+          <w:szCs w:val="20"/>
+          <w:rtl w:val="0"/>
+        </w:rPr>
+        <w:t xml:space="preserve">user-59</w:t>
+      </w:r>
+    </w:p>
+    <w:p>
+      <w:pPr>
+        <w:rPr>
+          <w:rFonts w:ascii="Times New Roman" w:cs="Times New Roman" w:eastAsia="Times New Roman" w:hAnsi="Times New Roman"/>
+          <w:sz w:val="20"/>
+          <w:szCs w:val="20"/>
+        </w:rPr>
+      </w:pPr>
+      <w:r>
+        <w:rPr>
+          <w:rFonts w:ascii="Times New Roman" w:cs="Times New Roman" w:eastAsia="Times New Roman" w:hAnsi="Times New Roman"/>
+          <w:sz w:val="20"/>
+          <w:szCs w:val="20"/>
+          <w:rtl w:val="0"/>
+        </w:rPr>
+        <w:t xml:space="preserve">user-6</w:t>
+      </w:r>
+    </w:p>
+    <w:p>
+      <w:pPr>
+        <w:rPr>
+          <w:rFonts w:ascii="Times New Roman" w:cs="Times New Roman" w:eastAsia="Times New Roman" w:hAnsi="Times New Roman"/>
+          <w:sz w:val="20"/>
+          <w:szCs w:val="20"/>
+        </w:rPr>
+      </w:pPr>
+      <w:r>
+        <w:rPr>
+          <w:rFonts w:ascii="Times New Roman" w:cs="Times New Roman" w:eastAsia="Times New Roman" w:hAnsi="Times New Roman"/>
+          <w:sz w:val="20"/>
+          <w:szCs w:val="20"/>
+          <w:rtl w:val="0"/>
+        </w:rPr>
+        <w:t xml:space="preserve">user-60</w:t>
+      </w:r>
+    </w:p>
+    <w:p>
+      <w:pPr>
+        <w:rPr>
+          <w:rFonts w:ascii="Times New Roman" w:cs="Times New Roman" w:eastAsia="Times New Roman" w:hAnsi="Times New Roman"/>
+          <w:sz w:val="20"/>
+          <w:szCs w:val="20"/>
+        </w:rPr>
+      </w:pPr>
+      <w:r>
+        <w:rPr>
+          <w:rFonts w:ascii="Times New Roman" w:cs="Times New Roman" w:eastAsia="Times New Roman" w:hAnsi="Times New Roman"/>
+          <w:sz w:val="20"/>
+          <w:szCs w:val="20"/>
+          <w:rtl w:val="0"/>
+        </w:rPr>
+        <w:t xml:space="preserve">user-61</w:t>
+      </w:r>
+    </w:p>
+    <w:p>
+      <w:pPr>
+        <w:rPr>
+          <w:rFonts w:ascii="Times New Roman" w:cs="Times New Roman" w:eastAsia="Times New Roman" w:hAnsi="Times New Roman"/>
+          <w:sz w:val="20"/>
+          <w:szCs w:val="20"/>
+        </w:rPr>
+      </w:pPr>
+      <w:r>
+        <w:rPr>
+          <w:rFonts w:ascii="Times New Roman" w:cs="Times New Roman" w:eastAsia="Times New Roman" w:hAnsi="Times New Roman"/>
+          <w:sz w:val="20"/>
+          <w:szCs w:val="20"/>
+          <w:rtl w:val="0"/>
+        </w:rPr>
+        <w:t xml:space="preserve">user-68</w:t>
+      </w:r>
+    </w:p>
+    <w:p>
+      <w:pPr>
+        <w:rPr>
+          <w:rFonts w:ascii="Times New Roman" w:cs="Times New Roman" w:eastAsia="Times New Roman" w:hAnsi="Times New Roman"/>
+          <w:sz w:val="20"/>
+          <w:szCs w:val="20"/>
+        </w:rPr>
+      </w:pPr>
+      <w:r>
+        <w:rPr>
+          <w:rFonts w:ascii="Times New Roman" w:cs="Times New Roman" w:eastAsia="Times New Roman" w:hAnsi="Times New Roman"/>
+          <w:sz w:val="20"/>
+          <w:szCs w:val="20"/>
+          <w:rtl w:val="0"/>
+        </w:rPr>
+        <w:t xml:space="preserve">user-69</w:t>
+      </w:r>
+    </w:p>
+    <w:p>
+      <w:pPr>
+        <w:rPr>
+          <w:rFonts w:ascii="Times New Roman" w:cs="Times New Roman" w:eastAsia="Times New Roman" w:hAnsi="Times New Roman"/>
+          <w:sz w:val="20"/>
+          <w:szCs w:val="20"/>
+        </w:rPr>
+      </w:pPr>
+      <w:r>
+        <w:rPr>
+          <w:rFonts w:ascii="Times New Roman" w:cs="Times New Roman" w:eastAsia="Times New Roman" w:hAnsi="Times New Roman"/>
+          <w:sz w:val="20"/>
+          <w:szCs w:val="20"/>
+          <w:rtl w:val="0"/>
+        </w:rPr>
+        <w:t xml:space="preserve">user-7</w:t>
+      </w:r>
+    </w:p>
+    <w:p>
+      <w:pPr>
+        <w:rPr>
+          <w:rFonts w:ascii="Times New Roman" w:cs="Times New Roman" w:eastAsia="Times New Roman" w:hAnsi="Times New Roman"/>
+          <w:sz w:val="20"/>
+          <w:szCs w:val="20"/>
+        </w:rPr>
+      </w:pPr>
+      <w:r>
+        <w:rPr>
+          <w:rFonts w:ascii="Times New Roman" w:cs="Times New Roman" w:eastAsia="Times New Roman" w:hAnsi="Times New Roman"/>
+          <w:sz w:val="20"/>
+          <w:szCs w:val="20"/>
+          <w:rtl w:val="0"/>
+        </w:rPr>
+        <w:t xml:space="preserve">user-70</w:t>
+      </w:r>
+    </w:p>
+    <w:p>
+      <w:pPr>
+        <w:rPr>
+          <w:rFonts w:ascii="Times New Roman" w:cs="Times New Roman" w:eastAsia="Times New Roman" w:hAnsi="Times New Roman"/>
+          <w:sz w:val="20"/>
+          <w:szCs w:val="20"/>
+        </w:rPr>
+      </w:pPr>
+      <w:r>
+        <w:rPr>
+          <w:rFonts w:ascii="Times New Roman" w:cs="Times New Roman" w:eastAsia="Times New Roman" w:hAnsi="Times New Roman"/>
+          <w:sz w:val="20"/>
+          <w:szCs w:val="20"/>
+          <w:rtl w:val="0"/>
+        </w:rPr>
+        <w:t xml:space="preserve">user-71</w:t>
+      </w:r>
+    </w:p>
+    <w:p>
+      <w:pPr>
+        <w:rPr>
+          <w:rFonts w:ascii="Times New Roman" w:cs="Times New Roman" w:eastAsia="Times New Roman" w:hAnsi="Times New Roman"/>
+          <w:sz w:val="20"/>
+          <w:szCs w:val="20"/>
+        </w:rPr>
+      </w:pPr>
+      <w:r>
+        <w:rPr>
+          <w:rFonts w:ascii="Times New Roman" w:cs="Times New Roman" w:eastAsia="Times New Roman" w:hAnsi="Times New Roman"/>
+          <w:sz w:val="20"/>
+          <w:szCs w:val="20"/>
+          <w:rtl w:val="0"/>
+        </w:rPr>
+        <w:t xml:space="preserve">user-72</w:t>
+      </w:r>
+    </w:p>
+    <w:p>
+      <w:pPr>
+        <w:rPr>
+          <w:rFonts w:ascii="Times New Roman" w:cs="Times New Roman" w:eastAsia="Times New Roman" w:hAnsi="Times New Roman"/>
+          <w:sz w:val="20"/>
+          <w:szCs w:val="20"/>
+        </w:rPr>
+      </w:pPr>
+      <w:r>
+        <w:rPr>
+          <w:rFonts w:ascii="Times New Roman" w:cs="Times New Roman" w:eastAsia="Times New Roman" w:hAnsi="Times New Roman"/>
+          <w:sz w:val="20"/>
+          <w:szCs w:val="20"/>
+          <w:rtl w:val="0"/>
+        </w:rPr>
+        <w:t xml:space="preserve">user-73</w:t>
+      </w:r>
+    </w:p>
+    <w:p>
+      <w:pPr>
+        <w:rPr>
+          <w:rFonts w:ascii="Times New Roman" w:cs="Times New Roman" w:eastAsia="Times New Roman" w:hAnsi="Times New Roman"/>
+          <w:sz w:val="20"/>
+          <w:szCs w:val="20"/>
+        </w:rPr>
+      </w:pPr>
+      <w:r>
+        <w:rPr>
+          <w:rFonts w:ascii="Times New Roman" w:cs="Times New Roman" w:eastAsia="Times New Roman" w:hAnsi="Times New Roman"/>
+          <w:sz w:val="20"/>
+          <w:szCs w:val="20"/>
+          <w:rtl w:val="0"/>
+        </w:rPr>
+        <w:t xml:space="preserve">user-74</w:t>
+      </w:r>
+    </w:p>
+    <w:p>
+      <w:pPr>
+        <w:rPr>
+          <w:rFonts w:ascii="Times New Roman" w:cs="Times New Roman" w:eastAsia="Times New Roman" w:hAnsi="Times New Roman"/>
+          <w:sz w:val="20"/>
+          <w:szCs w:val="20"/>
+        </w:rPr>
+      </w:pPr>
+      <w:r>
+        <w:rPr>
+          <w:rFonts w:ascii="Times New Roman" w:cs="Times New Roman" w:eastAsia="Times New Roman" w:hAnsi="Times New Roman"/>
+          <w:sz w:val="20"/>
+          <w:szCs w:val="20"/>
+          <w:rtl w:val="0"/>
+        </w:rPr>
+        <w:t xml:space="preserve">user-75</w:t>
+      </w:r>
+    </w:p>
+    <w:p>
+      <w:pPr>
+        <w:rPr>
+          <w:rFonts w:ascii="Times New Roman" w:cs="Times New Roman" w:eastAsia="Times New Roman" w:hAnsi="Times New Roman"/>
+          <w:sz w:val="20"/>
+          <w:szCs w:val="20"/>
+        </w:rPr>
+      </w:pPr>
+      <w:r>
+        <w:rPr>
+          <w:rFonts w:ascii="Times New Roman" w:cs="Times New Roman" w:eastAsia="Times New Roman" w:hAnsi="Times New Roman"/>
+          <w:sz w:val="20"/>
+          <w:szCs w:val="20"/>
+          <w:rtl w:val="0"/>
+        </w:rPr>
+        <w:t xml:space="preserve">user-76</w:t>
+      </w:r>
+    </w:p>
+    <w:p>
+      <w:pPr>
+        <w:rPr>
+          <w:rFonts w:ascii="Times New Roman" w:cs="Times New Roman" w:eastAsia="Times New Roman" w:hAnsi="Times New Roman"/>
+          <w:sz w:val="20"/>
+          <w:szCs w:val="20"/>
+        </w:rPr>
+      </w:pPr>
+      <w:r>
+        <w:rPr>
+          <w:rFonts w:ascii="Times New Roman" w:cs="Times New Roman" w:eastAsia="Times New Roman" w:hAnsi="Times New Roman"/>
+          <w:sz w:val="20"/>
+          <w:szCs w:val="20"/>
+          <w:rtl w:val="0"/>
+        </w:rPr>
+        <w:t xml:space="preserve">user-77</w:t>
+      </w:r>
+    </w:p>
+    <w:p>
+      <w:pPr>
+        <w:rPr>
+          <w:rFonts w:ascii="Times New Roman" w:cs="Times New Roman" w:eastAsia="Times New Roman" w:hAnsi="Times New Roman"/>
+          <w:sz w:val="20"/>
+          <w:szCs w:val="20"/>
+        </w:rPr>
+      </w:pPr>
+      <w:r>
+        <w:rPr>
+          <w:rFonts w:ascii="Times New Roman" w:cs="Times New Roman" w:eastAsia="Times New Roman" w:hAnsi="Times New Roman"/>
+          <w:sz w:val="20"/>
+          <w:szCs w:val="20"/>
+          <w:rtl w:val="0"/>
+        </w:rPr>
+        <w:t xml:space="preserve">user-78</w:t>
+      </w:r>
+    </w:p>
+    <w:p>
+      <w:pPr>
+        <w:rPr>
+          <w:rFonts w:ascii="Times New Roman" w:cs="Times New Roman" w:eastAsia="Times New Roman" w:hAnsi="Times New Roman"/>
+          <w:sz w:val="20"/>
+          <w:szCs w:val="20"/>
+        </w:rPr>
+      </w:pPr>
+      <w:r>
+        <w:rPr>
+          <w:rFonts w:ascii="Times New Roman" w:cs="Times New Roman" w:eastAsia="Times New Roman" w:hAnsi="Times New Roman"/>
+          <w:sz w:val="20"/>
+          <w:szCs w:val="20"/>
+          <w:rtl w:val="0"/>
+        </w:rPr>
+        <w:t xml:space="preserve">user-79</w:t>
+      </w:r>
+    </w:p>
+    <w:p>
+      <w:pPr>
+        <w:rPr>
+          <w:rFonts w:ascii="Times New Roman" w:cs="Times New Roman" w:eastAsia="Times New Roman" w:hAnsi="Times New Roman"/>
+          <w:sz w:val="20"/>
+          <w:szCs w:val="20"/>
+        </w:rPr>
+      </w:pPr>
+      <w:r>
+        <w:rPr>
+          <w:rFonts w:ascii="Times New Roman" w:cs="Times New Roman" w:eastAsia="Times New Roman" w:hAnsi="Times New Roman"/>
+          <w:sz w:val="20"/>
+          <w:szCs w:val="20"/>
+          <w:rtl w:val="0"/>
+        </w:rPr>
+        <w:t xml:space="preserve">user-8</w:t>
+      </w:r>
+    </w:p>
+    <w:p>
+      <w:pPr>
+        <w:rPr>
+          <w:rFonts w:ascii="Times New Roman" w:cs="Times New Roman" w:eastAsia="Times New Roman" w:hAnsi="Times New Roman"/>
+          <w:sz w:val="20"/>
+          <w:szCs w:val="20"/>
+        </w:rPr>
+      </w:pPr>
+      <w:r>
+        <w:rPr>
+          <w:rFonts w:ascii="Times New Roman" w:cs="Times New Roman" w:eastAsia="Times New Roman" w:hAnsi="Times New Roman"/>
+          <w:sz w:val="20"/>
+          <w:szCs w:val="20"/>
+          <w:rtl w:val="0"/>
+        </w:rPr>
+        <w:t xml:space="preserve">user-81</w:t>
+      </w:r>
+    </w:p>
+    <w:p>
+      <w:pPr>
+        <w:rPr>
+          <w:rFonts w:ascii="Times New Roman" w:cs="Times New Roman" w:eastAsia="Times New Roman" w:hAnsi="Times New Roman"/>
+          <w:sz w:val="20"/>
+          <w:szCs w:val="20"/>
+        </w:rPr>
+      </w:pPr>
+      <w:r>
+        <w:rPr>
+          <w:rFonts w:ascii="Times New Roman" w:cs="Times New Roman" w:eastAsia="Times New Roman" w:hAnsi="Times New Roman"/>
+          <w:sz w:val="20"/>
+          <w:szCs w:val="20"/>
+          <w:rtl w:val="0"/>
+        </w:rPr>
+        <w:t xml:space="preserve">user-82</w:t>
+      </w:r>
+    </w:p>
+    <w:p>
+      <w:pPr>
+        <w:rPr>
+          <w:rFonts w:ascii="Times New Roman" w:cs="Times New Roman" w:eastAsia="Times New Roman" w:hAnsi="Times New Roman"/>
+          <w:sz w:val="20"/>
+          <w:szCs w:val="20"/>
+        </w:rPr>
+      </w:pPr>
+      <w:r>
+        <w:rPr>
+          <w:rFonts w:ascii="Times New Roman" w:cs="Times New Roman" w:eastAsia="Times New Roman" w:hAnsi="Times New Roman"/>
+          <w:sz w:val="20"/>
+          <w:szCs w:val="20"/>
+          <w:rtl w:val="0"/>
+        </w:rPr>
+        <w:t xml:space="preserve">user-83</w:t>
+      </w:r>
+    </w:p>
+    <w:p>
+      <w:pPr>
+        <w:rPr>
+          <w:rFonts w:ascii="Times New Roman" w:cs="Times New Roman" w:eastAsia="Times New Roman" w:hAnsi="Times New Roman"/>
+          <w:sz w:val="20"/>
+          <w:szCs w:val="20"/>
+        </w:rPr>
+      </w:pPr>
+      <w:r>
+        <w:rPr>
+          <w:rFonts w:ascii="Times New Roman" w:cs="Times New Roman" w:eastAsia="Times New Roman" w:hAnsi="Times New Roman"/>
+          <w:sz w:val="20"/>
+          <w:szCs w:val="20"/>
+          <w:rtl w:val="0"/>
+        </w:rPr>
+        <w:t xml:space="preserve">user-84</w:t>
+      </w:r>
+    </w:p>
+    <w:p>
+      <w:pPr>
+        <w:rPr>
+          <w:rFonts w:ascii="Times New Roman" w:cs="Times New Roman" w:eastAsia="Times New Roman" w:hAnsi="Times New Roman"/>
+          <w:sz w:val="20"/>
+          <w:szCs w:val="20"/>
+        </w:rPr>
+      </w:pPr>
+      <w:r>
+        <w:rPr>
+          <w:rFonts w:ascii="Times New Roman" w:cs="Times New Roman" w:eastAsia="Times New Roman" w:hAnsi="Times New Roman"/>
+          <w:sz w:val="20"/>
+          <w:szCs w:val="20"/>
+          <w:rtl w:val="0"/>
+        </w:rPr>
+        <w:t xml:space="preserve">user-86</w:t>
+      </w:r>
+    </w:p>
+    <w:p>
+      <w:pPr>
+        <w:rPr>
+          <w:rFonts w:ascii="Times New Roman" w:cs="Times New Roman" w:eastAsia="Times New Roman" w:hAnsi="Times New Roman"/>
+          <w:sz w:val="20"/>
+          <w:szCs w:val="20"/>
+        </w:rPr>
+      </w:pPr>
+      <w:r>
+        <w:rPr>
+          <w:rFonts w:ascii="Times New Roman" w:cs="Times New Roman" w:eastAsia="Times New Roman" w:hAnsi="Times New Roman"/>
+          <w:sz w:val="20"/>
+          <w:szCs w:val="20"/>
+          <w:rtl w:val="0"/>
+        </w:rPr>
+        <w:t xml:space="preserve">user-87</w:t>
+      </w:r>
+    </w:p>
+    <w:p>
+      <w:pPr>
+        <w:rPr>
+          <w:rFonts w:ascii="Times New Roman" w:cs="Times New Roman" w:eastAsia="Times New Roman" w:hAnsi="Times New Roman"/>
+          <w:sz w:val="20"/>
+          <w:szCs w:val="20"/>
+        </w:rPr>
+      </w:pPr>
+      <w:r>
+        <w:rPr>
+          <w:rFonts w:ascii="Times New Roman" w:cs="Times New Roman" w:eastAsia="Times New Roman" w:hAnsi="Times New Roman"/>
+          <w:sz w:val="20"/>
+          <w:szCs w:val="20"/>
+          <w:rtl w:val="0"/>
+        </w:rPr>
+        <w:t xml:space="preserve">user-88</w:t>
+      </w:r>
+    </w:p>
+    <w:p>
+      <w:pPr>
+        <w:rPr>
+          <w:rFonts w:ascii="Times New Roman" w:cs="Times New Roman" w:eastAsia="Times New Roman" w:hAnsi="Times New Roman"/>
+          <w:sz w:val="20"/>
+          <w:szCs w:val="20"/>
+        </w:rPr>
+      </w:pPr>
+      <w:r>
+        <w:rPr>
+          <w:rFonts w:ascii="Times New Roman" w:cs="Times New Roman" w:eastAsia="Times New Roman" w:hAnsi="Times New Roman"/>
+          <w:sz w:val="20"/>
+          <w:szCs w:val="20"/>
+          <w:rtl w:val="0"/>
+        </w:rPr>
+        <w:t xml:space="preserve">user-89</w:t>
+      </w:r>
+    </w:p>
+    <w:p>
+      <w:pPr>
+        <w:rPr>
+          <w:rFonts w:ascii="Times New Roman" w:cs="Times New Roman" w:eastAsia="Times New Roman" w:hAnsi="Times New Roman"/>
+          <w:sz w:val="20"/>
+          <w:szCs w:val="20"/>
+        </w:rPr>
+      </w:pPr>
+      <w:r>
+        <w:rPr>
+          <w:rFonts w:ascii="Times New Roman" w:cs="Times New Roman" w:eastAsia="Times New Roman" w:hAnsi="Times New Roman"/>
+          <w:sz w:val="20"/>
+          <w:szCs w:val="20"/>
+          <w:rtl w:val="0"/>
+        </w:rPr>
+        <w:t xml:space="preserve">user-9</w:t>
+      </w:r>
+    </w:p>
+    <w:p>
+      <w:pPr>
+        <w:rPr>
+          <w:rFonts w:ascii="Times New Roman" w:cs="Times New Roman" w:eastAsia="Times New Roman" w:hAnsi="Times New Roman"/>
+          <w:sz w:val="20"/>
+          <w:szCs w:val="20"/>
+        </w:rPr>
+      </w:pPr>
+      <w:r>
+        <w:rPr>
+          <w:rFonts w:ascii="Times New Roman" w:cs="Times New Roman" w:eastAsia="Times New Roman" w:hAnsi="Times New Roman"/>
+          <w:sz w:val="20"/>
+          <w:szCs w:val="20"/>
+          <w:rtl w:val="0"/>
+        </w:rPr>
+        <w:t xml:space="preserve">user-90</w:t>
+      </w:r>
+    </w:p>
+    <w:p>
+      <w:pPr>
+        <w:rPr>
+          <w:rFonts w:ascii="Times New Roman" w:cs="Times New Roman" w:eastAsia="Times New Roman" w:hAnsi="Times New Roman"/>
+          <w:sz w:val="20"/>
+          <w:szCs w:val="20"/>
+        </w:rPr>
+      </w:pPr>
+      <w:r>
+        <w:rPr>
+          <w:rFonts w:ascii="Times New Roman" w:cs="Times New Roman" w:eastAsia="Times New Roman" w:hAnsi="Times New Roman"/>
+          <w:sz w:val="20"/>
+          <w:szCs w:val="20"/>
+          <w:rtl w:val="0"/>
+        </w:rPr>
+        <w:t xml:space="preserve">user-91</w:t>
+      </w:r>
+    </w:p>
+    <w:p>
+      <w:pPr>
+        <w:rPr>
+          <w:rFonts w:ascii="Times New Roman" w:cs="Times New Roman" w:eastAsia="Times New Roman" w:hAnsi="Times New Roman"/>
+          <w:sz w:val="20"/>
+          <w:szCs w:val="20"/>
+        </w:rPr>
+      </w:pPr>
+      <w:r>
+        <w:rPr>
+          <w:rFonts w:ascii="Times New Roman" w:cs="Times New Roman" w:eastAsia="Times New Roman" w:hAnsi="Times New Roman"/>
+          <w:sz w:val="20"/>
+          <w:szCs w:val="20"/>
+          <w:rtl w:val="0"/>
+        </w:rPr>
+        <w:t xml:space="preserve">user-93</w:t>
+      </w:r>
+    </w:p>
+    <w:p>
+      <w:pPr>
+        <w:rPr>
+          <w:rFonts w:ascii="Times New Roman" w:cs="Times New Roman" w:eastAsia="Times New Roman" w:hAnsi="Times New Roman"/>
+          <w:sz w:val="20"/>
+          <w:szCs w:val="20"/>
+        </w:rPr>
+      </w:pPr>
+      <w:r>
+        <w:rPr>
+          <w:rFonts w:ascii="Times New Roman" w:cs="Times New Roman" w:eastAsia="Times New Roman" w:hAnsi="Times New Roman"/>
+          <w:sz w:val="20"/>
+          <w:szCs w:val="20"/>
+          <w:rtl w:val="0"/>
+        </w:rPr>
+        <w:t xml:space="preserve">user-94</w:t>
+      </w:r>
+    </w:p>
+    <w:p>
+      <w:pPr>
+        <w:rPr>
+          <w:rFonts w:ascii="Times New Roman" w:cs="Times New Roman" w:eastAsia="Times New Roman" w:hAnsi="Times New Roman"/>
+          <w:sz w:val="20"/>
+          <w:szCs w:val="20"/>
+        </w:rPr>
+      </w:pPr>
+      <w:r>
+        <w:rPr>
+          <w:rFonts w:ascii="Times New Roman" w:cs="Times New Roman" w:eastAsia="Times New Roman" w:hAnsi="Times New Roman"/>
+          <w:sz w:val="20"/>
+          <w:szCs w:val="20"/>
+          <w:rtl w:val="0"/>
+        </w:rPr>
+        <w:t xml:space="preserve">user-95</w:t>
+      </w:r>
+    </w:p>
+    <w:p>
+      <w:pPr>
+        <w:rPr>
+          <w:rFonts w:ascii="Times New Roman" w:cs="Times New Roman" w:eastAsia="Times New Roman" w:hAnsi="Times New Roman"/>
+          <w:sz w:val="20"/>
+          <w:szCs w:val="20"/>
+        </w:rPr>
+      </w:pPr>
+      <w:r>
+        <w:rPr>
+          <w:rFonts w:ascii="Times New Roman" w:cs="Times New Roman" w:eastAsia="Times New Roman" w:hAnsi="Times New Roman"/>
+          <w:sz w:val="20"/>
+          <w:szCs w:val="20"/>
+          <w:rtl w:val="0"/>
+        </w:rPr>
+        <w:t xml:space="preserve">user-96</w:t>
+      </w:r>
+    </w:p>
+    <w:p>
+      <w:pPr>
+        <w:rPr>
+          <w:rFonts w:ascii="Times New Roman" w:cs="Times New Roman" w:eastAsia="Times New Roman" w:hAnsi="Times New Roman"/>
+          <w:sz w:val="20"/>
+          <w:szCs w:val="20"/>
+        </w:rPr>
+      </w:pPr>
+      <w:r>
+        <w:rPr>
+          <w:rFonts w:ascii="Times New Roman" w:cs="Times New Roman" w:eastAsia="Times New Roman" w:hAnsi="Times New Roman"/>
+          <w:sz w:val="20"/>
+          <w:szCs w:val="20"/>
+          <w:rtl w:val="0"/>
+        </w:rPr>
+        <w:t xml:space="preserve">user-97</w:t>
+      </w:r>
+    </w:p>
+    <w:p>
+      <w:pPr>
+        <w:rPr>
+          <w:rFonts w:ascii="Times New Roman" w:cs="Times New Roman" w:eastAsia="Times New Roman" w:hAnsi="Times New Roman"/>
+          <w:sz w:val="20"/>
+          <w:szCs w:val="20"/>
+        </w:rPr>
+      </w:pPr>
+      <w:r>
+        <w:rPr>
+          <w:rFonts w:ascii="Times New Roman" w:cs="Times New Roman" w:eastAsia="Times New Roman" w:hAnsi="Times New Roman"/>
+          <w:sz w:val="20"/>
+          <w:szCs w:val="20"/>
+          <w:rtl w:val="0"/>
+        </w:rPr>
+        <w:t xml:space="preserve">user-99</w:t>
+      </w:r>
+    </w:p>
+    <w:p>
+      <w:pPr>
+        <w:rPr>
+          <w:rFonts w:ascii="Times New Roman" w:cs="Times New Roman" w:eastAsia="Times New Roman" w:hAnsi="Times New Roman"/>
+          <w:sz w:val="20"/>
+          <w:szCs w:val="20"/>
+        </w:rPr>
+      </w:pPr>
+      <w:r>
+        <w:rPr>
+          <w:rFonts w:ascii="Times New Roman" w:cs="Times New Roman" w:eastAsia="Times New Roman" w:hAnsi="Times New Roman"/>
+          <w:sz w:val="20"/>
+          <w:szCs w:val="20"/>
+          <w:rtl w:val="0"/>
+        </w:rPr>
+        <w:t xml:space="preserve"> Top 20 zaatakowanych użytkowników </w:t>
+      </w:r>
+    </w:p>
+    <w:p>
+      <w:pPr>
+        <w:rPr>
+          <w:rFonts w:ascii="Times New Roman" w:cs="Times New Roman" w:eastAsia="Times New Roman" w:hAnsi="Times New Roman"/>
+          <w:sz w:val="20"/>
+          <w:szCs w:val="20"/>
+        </w:rPr>
+      </w:pPr>
+      <w:r>
+        <w:rPr>
+          <w:rFonts w:ascii="Times New Roman" w:cs="Times New Roman" w:eastAsia="Times New Roman" w:hAnsi="Times New Roman"/>
+          <w:sz w:val="20"/>
+          <w:szCs w:val="20"/>
+          <w:rtl w:val="0"/>
+        </w:rPr>
+        <w:t xml:space="preserve">     72 user-81</w:t>
+      </w:r>
+    </w:p>
+    <w:p>
+      <w:pPr>
+        <w:rPr>
+          <w:rFonts w:ascii="Times New Roman" w:cs="Times New Roman" w:eastAsia="Times New Roman" w:hAnsi="Times New Roman"/>
+          <w:sz w:val="20"/>
+          <w:szCs w:val="20"/>
+        </w:rPr>
+      </w:pPr>
+      <w:r>
+        <w:rPr>
+          <w:rFonts w:ascii="Times New Roman" w:cs="Times New Roman" w:eastAsia="Times New Roman" w:hAnsi="Times New Roman"/>
+          <w:sz w:val="20"/>
+          <w:szCs w:val="20"/>
+          <w:rtl w:val="0"/>
+        </w:rPr>
+        <w:t xml:space="preserve">     11 user-25-jg</w:t>
+      </w:r>
+    </w:p>
+    <w:p>
+      <w:pPr>
+        <w:rPr>
+          <w:rFonts w:ascii="Times New Roman" w:cs="Times New Roman" w:eastAsia="Times New Roman" w:hAnsi="Times New Roman"/>
+          <w:sz w:val="20"/>
+          <w:szCs w:val="20"/>
+        </w:rPr>
+      </w:pPr>
+      <w:r>
+        <w:rPr>
+          <w:rFonts w:ascii="Times New Roman" w:cs="Times New Roman" w:eastAsia="Times New Roman" w:hAnsi="Times New Roman"/>
+          <w:sz w:val="20"/>
+          <w:szCs w:val="20"/>
+          <w:rtl w:val="0"/>
+        </w:rPr>
+        <w:t xml:space="preserve">     10 user-25</w:t>
+      </w:r>
+    </w:p>
+    <w:p>
+      <w:pPr>
+        <w:rPr>
+          <w:rFonts w:ascii="Times New Roman" w:cs="Times New Roman" w:eastAsia="Times New Roman" w:hAnsi="Times New Roman"/>
+          <w:sz w:val="20"/>
+          <w:szCs w:val="20"/>
+        </w:rPr>
+      </w:pPr>
+      <w:r>
+        <w:rPr>
+          <w:rFonts w:ascii="Times New Roman" w:cs="Times New Roman" w:eastAsia="Times New Roman" w:hAnsi="Times New Roman"/>
+          <w:sz w:val="20"/>
+          <w:szCs w:val="20"/>
+          <w:rtl w:val="0"/>
+        </w:rPr>
+        <w:t xml:space="preserve">      5 vermont</w:t>
+      </w:r>
+    </w:p>
+    <w:p>
+      <w:pPr>
+        <w:rPr>
+          <w:rFonts w:ascii="Times New Roman" w:cs="Times New Roman" w:eastAsia="Times New Roman" w:hAnsi="Times New Roman"/>
+          <w:sz w:val="20"/>
+          <w:szCs w:val="20"/>
+        </w:rPr>
+      </w:pPr>
+      <w:r>
+        <w:rPr>
+          <w:rFonts w:ascii="Times New Roman" w:cs="Times New Roman" w:eastAsia="Times New Roman" w:hAnsi="Times New Roman"/>
+          <w:sz w:val="20"/>
+          <w:szCs w:val="20"/>
+          <w:rtl w:val="0"/>
+        </w:rPr>
+        <w:t xml:space="preserve">      4 test</w:t>
+      </w:r>
+    </w:p>
+    <w:p>
+      <w:pPr>
+        <w:rPr>
+          <w:rFonts w:ascii="Times New Roman" w:cs="Times New Roman" w:eastAsia="Times New Roman" w:hAnsi="Times New Roman"/>
+          <w:sz w:val="20"/>
+          <w:szCs w:val="20"/>
+        </w:rPr>
+      </w:pPr>
+      <w:r>
+        <w:rPr>
+          <w:rFonts w:ascii="Times New Roman" w:cs="Times New Roman" w:eastAsia="Times New Roman" w:hAnsi="Times New Roman"/>
+          <w:sz w:val="20"/>
+          <w:szCs w:val="20"/>
+          <w:rtl w:val="0"/>
+        </w:rPr>
+        <w:t xml:space="preserve">      4 mailer-daemon</w:t>
+      </w:r>
+    </w:p>
+    <w:p>
+      <w:pPr>
+        <w:rPr>
+          <w:rFonts w:ascii="Times New Roman" w:cs="Times New Roman" w:eastAsia="Times New Roman" w:hAnsi="Times New Roman"/>
+          <w:sz w:val="20"/>
+          <w:szCs w:val="20"/>
+        </w:rPr>
+      </w:pPr>
+      <w:r>
+        <w:rPr>
+          <w:rFonts w:ascii="Times New Roman" w:cs="Times New Roman" w:eastAsia="Times New Roman" w:hAnsi="Times New Roman"/>
+          <w:sz w:val="20"/>
+          <w:szCs w:val="20"/>
+          <w:rtl w:val="0"/>
+        </w:rPr>
+        <w:t xml:space="preserve">      4 arthur</w:t>
+      </w:r>
+    </w:p>
+    <w:p>
+      <w:pPr>
+        <w:rPr>
+          <w:rFonts w:ascii="Times New Roman" w:cs="Times New Roman" w:eastAsia="Times New Roman" w:hAnsi="Times New Roman"/>
+          <w:sz w:val="20"/>
+          <w:szCs w:val="20"/>
+        </w:rPr>
+      </w:pPr>
+      <w:r>
+        <w:rPr>
+          <w:rFonts w:ascii="Times New Roman" w:cs="Times New Roman" w:eastAsia="Times New Roman" w:hAnsi="Times New Roman"/>
+          <w:sz w:val="20"/>
+          <w:szCs w:val="20"/>
+          <w:rtl w:val="0"/>
+        </w:rPr>
+        <w:t xml:space="preserve">      4 admin</w:t>
+      </w:r>
+    </w:p>
+    <w:p>
+      <w:pPr>
+        <w:rPr>
+          <w:rFonts w:ascii="Times New Roman" w:cs="Times New Roman" w:eastAsia="Times New Roman" w:hAnsi="Times New Roman"/>
+          <w:sz w:val="20"/>
+          <w:szCs w:val="20"/>
+        </w:rPr>
+      </w:pPr>
+      <w:r>
+        <w:rPr>
+          <w:rFonts w:ascii="Times New Roman" w:cs="Times New Roman" w:eastAsia="Times New Roman" w:hAnsi="Times New Roman"/>
+          <w:sz w:val="20"/>
+          <w:szCs w:val="20"/>
+          <w:rtl w:val="0"/>
+        </w:rPr>
+        <w:t xml:space="preserve">      3 user-81</w:t>
+      </w:r>
+    </w:p>
+    <w:p>
+      <w:pPr>
+        <w:rPr>
+          <w:rFonts w:ascii="Times New Roman" w:cs="Times New Roman" w:eastAsia="Times New Roman" w:hAnsi="Times New Roman"/>
+          <w:sz w:val="20"/>
+          <w:szCs w:val="20"/>
+        </w:rPr>
+      </w:pPr>
+      <w:r>
+        <w:rPr>
+          <w:rFonts w:ascii="Times New Roman" w:cs="Times New Roman" w:eastAsia="Times New Roman" w:hAnsi="Times New Roman"/>
+          <w:sz w:val="20"/>
+          <w:szCs w:val="20"/>
+          <w:rtl w:val="0"/>
+        </w:rPr>
+        <w:t xml:space="preserve">      3 user-25-jg</w:t>
+      </w:r>
+    </w:p>
+    <w:p>
+      <w:pPr>
+        <w:rPr>
+          <w:rFonts w:ascii="Times New Roman" w:cs="Times New Roman" w:eastAsia="Times New Roman" w:hAnsi="Times New Roman"/>
+          <w:sz w:val="20"/>
+          <w:szCs w:val="20"/>
+        </w:rPr>
+      </w:pPr>
+      <w:r>
+        <w:rPr>
+          <w:rFonts w:ascii="Times New Roman" w:cs="Times New Roman" w:eastAsia="Times New Roman" w:hAnsi="Times New Roman"/>
+          <w:sz w:val="20"/>
+          <w:szCs w:val="20"/>
+          <w:rtl w:val="0"/>
+        </w:rPr>
+        <w:t xml:space="preserve">      3 support</w:t>
+      </w:r>
+    </w:p>
+    <w:p>
+      <w:pPr>
+        <w:rPr>
+          <w:rFonts w:ascii="Times New Roman" w:cs="Times New Roman" w:eastAsia="Times New Roman" w:hAnsi="Times New Roman"/>
+          <w:sz w:val="20"/>
+          <w:szCs w:val="20"/>
+        </w:rPr>
+      </w:pPr>
+      <w:r>
+        <w:rPr>
+          <w:rFonts w:ascii="Times New Roman" w:cs="Times New Roman" w:eastAsia="Times New Roman" w:hAnsi="Times New Roman"/>
+          <w:sz w:val="20"/>
+          <w:szCs w:val="20"/>
+          <w:rtl w:val="0"/>
+        </w:rPr>
+        <w:t xml:space="preserve">      3 hidden_user</w:t>
+      </w:r>
+    </w:p>
+    <w:p>
+      <w:pPr>
+        <w:rPr>
+          <w:rFonts w:ascii="Times New Roman" w:cs="Times New Roman" w:eastAsia="Times New Roman" w:hAnsi="Times New Roman"/>
+          <w:sz w:val="20"/>
+          <w:szCs w:val="20"/>
+        </w:rPr>
+      </w:pPr>
+      <w:r>
+        <w:rPr>
+          <w:rFonts w:ascii="Times New Roman" w:cs="Times New Roman" w:eastAsia="Times New Roman" w:hAnsi="Times New Roman"/>
+          <w:sz w:val="20"/>
+          <w:szCs w:val="20"/>
+          <w:rtl w:val="0"/>
+        </w:rPr>
+        <w:t xml:space="preserve">      2 user-54</w:t>
+      </w:r>
+    </w:p>
+    <w:p>
+      <w:pPr>
+        <w:rPr>
+          <w:rFonts w:ascii="Times New Roman" w:cs="Times New Roman" w:eastAsia="Times New Roman" w:hAnsi="Times New Roman"/>
+          <w:sz w:val="20"/>
+          <w:szCs w:val="20"/>
+        </w:rPr>
+      </w:pPr>
+      <w:r>
+        <w:rPr>
+          <w:rFonts w:ascii="Times New Roman" w:cs="Times New Roman" w:eastAsia="Times New Roman" w:hAnsi="Times New Roman"/>
+          <w:sz w:val="20"/>
+          <w:szCs w:val="20"/>
+          <w:rtl w:val="0"/>
+        </w:rPr>
+        <w:t xml:space="preserve">      2 user-54</w:t>
+      </w:r>
+    </w:p>
+    <w:p>
+      <w:pPr>
+        <w:rPr>
+          <w:rFonts w:ascii="Times New Roman" w:cs="Times New Roman" w:eastAsia="Times New Roman" w:hAnsi="Times New Roman"/>
+          <w:sz w:val="20"/>
+          <w:szCs w:val="20"/>
+        </w:rPr>
+      </w:pPr>
+      <w:r>
+        <w:rPr>
+          <w:rFonts w:ascii="Times New Roman" w:cs="Times New Roman" w:eastAsia="Times New Roman" w:hAnsi="Times New Roman"/>
+          <w:sz w:val="20"/>
+          <w:szCs w:val="20"/>
+          <w:rtl w:val="0"/>
+        </w:rPr>
+        <w:t xml:space="preserve">      2 user-5</w:t>
+      </w:r>
+    </w:p>
+    <w:p>
+      <w:pPr>
+        <w:rPr>
+          <w:rFonts w:ascii="Times New Roman" w:cs="Times New Roman" w:eastAsia="Times New Roman" w:hAnsi="Times New Roman"/>
+          <w:sz w:val="20"/>
+          <w:szCs w:val="20"/>
+        </w:rPr>
+      </w:pPr>
+      <w:r>
+        <w:rPr>
+          <w:rFonts w:ascii="Times New Roman" w:cs="Times New Roman" w:eastAsia="Times New Roman" w:hAnsi="Times New Roman"/>
+          <w:sz w:val="20"/>
+          <w:szCs w:val="20"/>
+          <w:rtl w:val="0"/>
+        </w:rPr>
+        <w:t xml:space="preserve">      2 user-5</w:t>
+      </w:r>
+    </w:p>
+    <w:p>
+      <w:pPr>
+        <w:rPr>
+          <w:rFonts w:ascii="Times New Roman" w:cs="Times New Roman" w:eastAsia="Times New Roman" w:hAnsi="Times New Roman"/>
+          <w:sz w:val="20"/>
+          <w:szCs w:val="20"/>
+        </w:rPr>
+      </w:pPr>
+      <w:r>
+        <w:rPr>
+          <w:rFonts w:ascii="Times New Roman" w:cs="Times New Roman" w:eastAsia="Times New Roman" w:hAnsi="Times New Roman"/>
+          <w:sz w:val="20"/>
+          <w:szCs w:val="20"/>
+          <w:rtl w:val="0"/>
+        </w:rPr>
+        <w:t xml:space="preserve">      2 user-25-wb</w:t>
+      </w:r>
+    </w:p>
+    <w:p>
+      <w:pPr>
+        <w:rPr>
+          <w:rFonts w:ascii="Times New Roman" w:cs="Times New Roman" w:eastAsia="Times New Roman" w:hAnsi="Times New Roman"/>
+          <w:sz w:val="20"/>
+          <w:szCs w:val="20"/>
+        </w:rPr>
+      </w:pPr>
+      <w:r>
+        <w:rPr>
+          <w:rFonts w:ascii="Times New Roman" w:cs="Times New Roman" w:eastAsia="Times New Roman" w:hAnsi="Times New Roman"/>
+          <w:sz w:val="20"/>
+          <w:szCs w:val="20"/>
+          <w:rtl w:val="0"/>
+        </w:rPr>
+        <w:t xml:space="preserve">      2 user-25-wb</w:t>
+      </w:r>
+    </w:p>
+    <w:p>
+      <w:pPr>
+        <w:rPr>
+          <w:rFonts w:ascii="Times New Roman" w:cs="Times New Roman" w:eastAsia="Times New Roman" w:hAnsi="Times New Roman"/>
+          <w:sz w:val="20"/>
+          <w:szCs w:val="20"/>
+        </w:rPr>
+      </w:pPr>
+      <w:r>
+        <w:rPr>
+          <w:rFonts w:ascii="Times New Roman" w:cs="Times New Roman" w:eastAsia="Times New Roman" w:hAnsi="Times New Roman"/>
+          <w:sz w:val="20"/>
+          <w:szCs w:val="20"/>
+          <w:rtl w:val="0"/>
+        </w:rPr>
+        <w:t xml:space="preserve">      2 user-25-lg</w:t>
+      </w:r>
+    </w:p>
+    <w:p>
+      <w:pPr>
+        <w:rPr>
+          <w:rFonts w:ascii="Times New Roman" w:cs="Times New Roman" w:eastAsia="Times New Roman" w:hAnsi="Times New Roman"/>
+          <w:sz w:val="20"/>
+          <w:szCs w:val="20"/>
+        </w:rPr>
+      </w:pPr>
+      <w:r>
+        <w:rPr>
+          <w:rFonts w:ascii="Times New Roman" w:cs="Times New Roman" w:eastAsia="Times New Roman" w:hAnsi="Times New Roman"/>
+          <w:sz w:val="20"/>
+          <w:szCs w:val="20"/>
+          <w:rtl w:val="0"/>
+        </w:rPr>
+        <w:t xml:space="preserve">      2 user-25-lg</w:t>
+      </w:r>
+    </w:p>
+    <w:p>
+      <w:pPr>
+        <w:rPr>
+          <w:rFonts w:ascii="Times New Roman" w:cs="Times New Roman" w:eastAsia="Times New Roman" w:hAnsi="Times New Roman"/>
+          <w:sz w:val="20"/>
+          <w:szCs w:val="20"/>
+        </w:rPr>
+      </w:pPr>
       <w:r>
         <w:rPr>
           <w:rtl w:val="0"/>

</xml_diff>

<commit_message>
added script to docs
</commit_message>
<xml_diff>
--- a/lab1/Sprawozdanie OSO_1.docx
+++ b/lab1/Sprawozdanie OSO_1.docx
@@ -1150,20 +1150,439 @@
     </w:p>
     <w:p>
       <w:pPr>
-        <w:rPr/>
-      </w:pPr>
-      <w:r>
-        <w:rPr>
-          <w:rtl w:val="0"/>
-        </w:rPr>
-      </w:r>
-    </w:p>
-    <w:p>
-      <w:pPr>
-        <w:rPr/>
-      </w:pPr>
-      <w:r>
-        <w:rPr>
+        <w:rPr>
+          <w:b w:val="1"/>
+        </w:rPr>
+      </w:pPr>
+      <w:r>
+        <w:rPr>
+          <w:b w:val="1"/>
+          <w:rtl w:val="0"/>
+        </w:rPr>
+        <w:t xml:space="preserve">Skrypt:</w:t>
+      </w:r>
+    </w:p>
+    <w:p>
+      <w:pPr>
+        <w:rPr/>
+      </w:pPr>
+      <w:r>
+        <w:rPr>
+          <w:rtl w:val="0"/>
+        </w:rPr>
+        <w:t xml:space="preserve">#!/bin/bash</w:t>
+      </w:r>
+    </w:p>
+    <w:p>
+      <w:pPr>
+        <w:rPr/>
+      </w:pPr>
+      <w:r>
+        <w:rPr>
+          <w:rtl w:val="0"/>
+        </w:rPr>
+        <w:t xml:space="preserve">echo " Nieudane Logowania: "</w:t>
+      </w:r>
+    </w:p>
+    <w:p>
+      <w:pPr>
+        <w:rPr/>
+      </w:pPr>
+      <w:r>
+        <w:rPr>
+          <w:rtl w:val="0"/>
+        </w:rPr>
+        <w:t xml:space="preserve">grep "login authenticator failed" final.log | wc -l</w:t>
+      </w:r>
+    </w:p>
+    <w:p>
+      <w:pPr>
+        <w:rPr/>
+      </w:pPr>
+      <w:r>
+        <w:rPr>
+          <w:rtl w:val="0"/>
+        </w:rPr>
+      </w:r>
+    </w:p>
+    <w:p>
+      <w:pPr>
+        <w:rPr/>
+      </w:pPr>
+      <w:r>
+        <w:rPr>
+          <w:rtl w:val="0"/>
+        </w:rPr>
+        <w:t xml:space="preserve">echo " Lista adresów na które wykonano nieudane logowania "</w:t>
+      </w:r>
+    </w:p>
+    <w:p>
+      <w:pPr>
+        <w:rPr/>
+      </w:pPr>
+      <w:r>
+        <w:rPr>
+          <w:rtl w:val="0"/>
+        </w:rPr>
+        <w:t xml:space="preserve">grep "login authenticator failed" final.log | awk '$8 ~ /[[0-9]+.[0-9]+.[0-9]+.[0-9]+]:/ { print substr($8, 2, length($8)-3) }' | sort | uniq &gt; most_freq.txt</w:t>
+      </w:r>
+    </w:p>
+    <w:p>
+      <w:pPr>
+        <w:rPr/>
+      </w:pPr>
+      <w:r>
+        <w:rPr>
+          <w:rtl w:val="0"/>
+        </w:rPr>
+        <w:t xml:space="preserve">grep "login authenticator failed" final.log | awk '$9 ~ /[[0-9]+.[0-9]+.[0-9]+.[0-9]+]:/ { print substr($9, 2, length($9)-3) }' | sort |uniq &gt;&gt; most_freq.txt</w:t>
+      </w:r>
+    </w:p>
+    <w:p>
+      <w:pPr>
+        <w:rPr/>
+      </w:pPr>
+      <w:r>
+        <w:rPr>
+          <w:rtl w:val="0"/>
+        </w:rPr>
+        <w:t xml:space="preserve">cat most_freq.txt</w:t>
+      </w:r>
+    </w:p>
+    <w:p>
+      <w:pPr>
+        <w:rPr/>
+      </w:pPr>
+      <w:r>
+        <w:rPr>
+          <w:rtl w:val="0"/>
+        </w:rPr>
+        <w:t xml:space="preserve">wc -l most_freq.txt</w:t>
+      </w:r>
+    </w:p>
+    <w:p>
+      <w:pPr>
+        <w:rPr/>
+      </w:pPr>
+      <w:r>
+        <w:rPr>
+          <w:rtl w:val="0"/>
+        </w:rPr>
+      </w:r>
+    </w:p>
+    <w:p>
+      <w:pPr>
+        <w:rPr/>
+      </w:pPr>
+      <w:r>
+        <w:rPr>
+          <w:rtl w:val="0"/>
+        </w:rPr>
+        <w:t xml:space="preserve">if [[ -e ips.txt ]]</w:t>
+      </w:r>
+    </w:p>
+    <w:p>
+      <w:pPr>
+        <w:rPr/>
+      </w:pPr>
+      <w:r>
+        <w:rPr>
+          <w:rtl w:val="0"/>
+        </w:rPr>
+        <w:t xml:space="preserve">then</w:t>
+      </w:r>
+    </w:p>
+    <w:p>
+      <w:pPr>
+        <w:rPr/>
+      </w:pPr>
+      <w:r>
+        <w:rPr>
+          <w:rtl w:val="0"/>
+        </w:rPr>
+        <w:tab/>
+        <w:t xml:space="preserve">rm ips.txt</w:t>
+      </w:r>
+    </w:p>
+    <w:p>
+      <w:pPr>
+        <w:rPr/>
+      </w:pPr>
+      <w:r>
+        <w:rPr>
+          <w:rtl w:val="0"/>
+        </w:rPr>
+        <w:t xml:space="preserve">fi</w:t>
+      </w:r>
+    </w:p>
+    <w:p>
+      <w:pPr>
+        <w:rPr/>
+      </w:pPr>
+      <w:r>
+        <w:rPr>
+          <w:rtl w:val="0"/>
+        </w:rPr>
+        <w:t xml:space="preserve">if [[ -e after_iplookup.txt ]]</w:t>
+      </w:r>
+    </w:p>
+    <w:p>
+      <w:pPr>
+        <w:rPr/>
+      </w:pPr>
+      <w:r>
+        <w:rPr>
+          <w:rtl w:val="0"/>
+        </w:rPr>
+        <w:t xml:space="preserve">then</w:t>
+      </w:r>
+    </w:p>
+    <w:p>
+      <w:pPr>
+        <w:rPr/>
+      </w:pPr>
+      <w:r>
+        <w:rPr>
+          <w:rtl w:val="0"/>
+        </w:rPr>
+        <w:tab/>
+        <w:t xml:space="preserve">rm after_iplookup.txt</w:t>
+      </w:r>
+    </w:p>
+    <w:p>
+      <w:pPr>
+        <w:rPr/>
+      </w:pPr>
+      <w:r>
+        <w:rPr>
+          <w:rtl w:val="0"/>
+        </w:rPr>
+        <w:t xml:space="preserve">fi</w:t>
+      </w:r>
+    </w:p>
+    <w:p>
+      <w:pPr>
+        <w:rPr/>
+      </w:pPr>
+      <w:r>
+        <w:rPr>
+          <w:rtl w:val="0"/>
+        </w:rPr>
+        <w:t xml:space="preserve">grep "login authenticator failed" final.log | awk '$8 ~ /[[0-9]+.[0-9]+.[0-9]+.[0-9]+]:/ { print substr($8, 2, length($8)-3) }' | sort &gt; ips.txt</w:t>
+      </w:r>
+    </w:p>
+    <w:p>
+      <w:pPr>
+        <w:rPr/>
+      </w:pPr>
+      <w:r>
+        <w:rPr>
+          <w:rtl w:val="0"/>
+        </w:rPr>
+        <w:t xml:space="preserve">grep "login authenticator failed" final.log | awk '$9 ~ /[[0-9]+.[0-9]+.[0-9]+.[0-9]+]:/ { print substr($9, 2, length($9)-3) }' | sort &gt;&gt; ips.txt</w:t>
+      </w:r>
+    </w:p>
+    <w:p>
+      <w:pPr>
+        <w:rPr/>
+      </w:pPr>
+      <w:r>
+        <w:rPr>
+          <w:rtl w:val="0"/>
+        </w:rPr>
+      </w:r>
+    </w:p>
+    <w:p>
+      <w:pPr>
+        <w:rPr/>
+      </w:pPr>
+      <w:r>
+        <w:rPr>
+          <w:rtl w:val="0"/>
+        </w:rPr>
+        <w:t xml:space="preserve">echo "KRAJE"</w:t>
+      </w:r>
+    </w:p>
+    <w:p>
+      <w:pPr>
+        <w:rPr/>
+      </w:pPr>
+      <w:r>
+        <w:rPr>
+          <w:rtl w:val="0"/>
+        </w:rPr>
+        <w:t xml:space="preserve">while read p; do</w:t>
+      </w:r>
+    </w:p>
+    <w:p>
+      <w:pPr>
+        <w:rPr/>
+      </w:pPr>
+      <w:r>
+        <w:rPr>
+          <w:rtl w:val="0"/>
+        </w:rPr>
+        <w:t xml:space="preserve">  geoiplookup $p | awk '{$1=$2=$3=$4=""; print $0}' | sed -r 's/[ ]+/_/g' | cut -c2- &gt;&gt; after_iplookup.txt</w:t>
+      </w:r>
+    </w:p>
+    <w:p>
+      <w:pPr>
+        <w:rPr/>
+      </w:pPr>
+      <w:r>
+        <w:rPr>
+          <w:rtl w:val="0"/>
+        </w:rPr>
+        <w:t xml:space="preserve">done &lt;ips.txt</w:t>
+      </w:r>
+    </w:p>
+    <w:p>
+      <w:pPr>
+        <w:rPr/>
+      </w:pPr>
+      <w:r>
+        <w:rPr>
+          <w:rtl w:val="0"/>
+        </w:rPr>
+      </w:r>
+    </w:p>
+    <w:p>
+      <w:pPr>
+        <w:rPr/>
+      </w:pPr>
+      <w:r>
+        <w:rPr>
+          <w:rtl w:val="0"/>
+        </w:rPr>
+        <w:t xml:space="preserve">awk '{count[$1]++} END{for (ele in count) printf "%s\t%s\n", count[ele], ele}' after_iplookup.txt | sort -rn | sed -r 's/[_]+/ /g'| head -10</w:t>
+      </w:r>
+    </w:p>
+    <w:p>
+      <w:pPr>
+        <w:rPr/>
+      </w:pPr>
+      <w:r>
+        <w:rPr>
+          <w:rtl w:val="0"/>
+        </w:rPr>
+      </w:r>
+    </w:p>
+    <w:p>
+      <w:pPr>
+        <w:rPr/>
+      </w:pPr>
+      <w:r>
+        <w:rPr>
+          <w:rtl w:val="0"/>
+        </w:rPr>
+        <w:t xml:space="preserve">echo "unique users"</w:t>
+      </w:r>
+    </w:p>
+    <w:p>
+      <w:pPr>
+        <w:rPr/>
+      </w:pPr>
+      <w:r>
+        <w:rPr>
+          <w:rtl w:val="0"/>
+        </w:rPr>
+        <w:t xml:space="preserve">grep "localuser" final.log | awk '{ print $5}' | cut -d '@' -f 1 | sort | uniq</w:t>
+      </w:r>
+    </w:p>
+    <w:p>
+      <w:pPr>
+        <w:rPr/>
+      </w:pPr>
+      <w:r>
+        <w:rPr>
+          <w:rtl w:val="0"/>
+        </w:rPr>
+      </w:r>
+    </w:p>
+    <w:p>
+      <w:pPr>
+        <w:rPr/>
+      </w:pPr>
+      <w:r>
+        <w:rPr>
+          <w:rtl w:val="0"/>
+        </w:rPr>
+        <w:t xml:space="preserve">echo " Top 20 hackowanych uzytkowników "</w:t>
+      </w:r>
+    </w:p>
+    <w:p>
+      <w:pPr>
+        <w:rPr/>
+      </w:pPr>
+      <w:r>
+        <w:rPr>
+          <w:rtl w:val="0"/>
+        </w:rPr>
+        <w:t xml:space="preserve">grep "login authenticator failed" final.log | awk ' $13 ~ /(set_id=)/ { print substr ($13, 9, length($13) ) }' | sort &gt; top20user.txt</w:t>
+      </w:r>
+    </w:p>
+    <w:p>
+      <w:pPr>
+        <w:rPr/>
+      </w:pPr>
+      <w:r>
+        <w:rPr>
+          <w:rtl w:val="0"/>
+        </w:rPr>
+        <w:t xml:space="preserve">grep "login authenticator failed" final.log | awk ' $14 ~ /(set_id=)/ { print substr ($14, 9, length($14) ) }' | sort &gt;&gt; top20user.txt</w:t>
+      </w:r>
+    </w:p>
+    <w:p>
+      <w:pPr>
+        <w:rPr/>
+      </w:pPr>
+      <w:r>
+        <w:rPr>
+          <w:rtl w:val="0"/>
+        </w:rPr>
+        <w:t xml:space="preserve">sort top20user.txt | cut -d '@' -f 1 | sed -r 's/[)+]//g' &gt; transformed.txt</w:t>
+      </w:r>
+    </w:p>
+    <w:p>
+      <w:pPr>
+        <w:rPr/>
+      </w:pPr>
+      <w:r>
+        <w:rPr>
+          <w:rtl w:val="0"/>
+        </w:rPr>
+        <w:t xml:space="preserve">uniq -c transformed.txt | sort -rn | head -20</w:t>
+      </w:r>
+    </w:p>
+    <w:p>
+      <w:pPr>
+        <w:rPr/>
+      </w:pPr>
+      <w:r>
+        <w:rPr>
+          <w:rtl w:val="0"/>
+        </w:rPr>
+      </w:r>
+    </w:p>
+    <w:p>
+      <w:pPr>
+        <w:rPr/>
+      </w:pPr>
+      <w:r>
+        <w:rPr>
+          <w:rtl w:val="0"/>
+        </w:rPr>
+      </w:r>
+    </w:p>
+    <w:p>
+      <w:pPr>
+        <w:rPr>
+          <w:b w:val="1"/>
+        </w:rPr>
+      </w:pPr>
+      <w:r>
+        <w:rPr>
+          <w:b w:val="1"/>
           <w:rtl w:val="0"/>
         </w:rPr>
         <w:t xml:space="preserve">Wynik skryptu:</w:t>

</xml_diff>